<commit_message>
sample purchase invoice, v2
</commit_message>
<xml_diff>
--- a/src/Apps/W1/EDocument/Demo Data/SamplePurchInvoice.docx
+++ b/src/Apps/W1/EDocument/Demo Data/SamplePurchInvoice.docx
@@ -44,12 +44,12 @@
                   <w:bCs/>
                 </w:rPr>
                 <w:alias w:val="#Nav: /Header/CustomerAddress1"/>
-                <w:tag w:val="#Nav: Standard_Sales_Invoice/1306"/>
+                <w:tag w:val="#Nav: Sample_Purchase_Invoice/5392"/>
                 <w:id w:val="-346637227"/>
                 <w:placeholder>
                   <w:docPart w:val="CEDF5E3431064BB6BB9D44760C7A4D44"/>
                 </w:placeholder>
-                <w:dataBinding w:prefixMappings="xmlns:ns0='urn:microsoft-dynamics-nav/reports/Standard_Sales_Invoice/1306/'" w:xpath="/ns0:NavWordReportXmlPart[1]/ns0:Header[1]/ns0:CustomerAddress1[1]" w:storeItemID="{AF7A6226-6056-400F-ADDA-E1ADA7C08250}"/>
+                <w:dataBinding w:prefixMappings="xmlns:ns0='urn:microsoft-dynamics-nav/reports/Sample_Purchase_Invoice/5392/'" w:xpath="/ns0:NavWordReportXmlPart[1]/ns0:Header[1]/ns0:CustomerAddress1[1]" w:storeItemID="{AF7A6226-6056-400F-ADDA-E1ADA7C08250}"/>
                 <w:text/>
               </w:sdtPr>
               <w:sdtEndPr>
@@ -72,12 +72,12 @@
         <w:sdt>
           <w:sdtPr>
             <w:alias w:val="#Nav: /Header/CompanyAddress1"/>
-            <w:tag w:val="#Nav: Standard_Sales_Invoice/1306"/>
+            <w:tag w:val="#Nav: Sample_Purchase_Invoice/5392"/>
             <w:id w:val="-1171950695"/>
             <w:placeholder>
               <w:docPart w:val="53DFA164C9794AC68EDA0D8BF94C6DC6"/>
             </w:placeholder>
-            <w:dataBinding w:prefixMappings="xmlns:ns0='urn:microsoft-dynamics-nav/reports/Standard_Sales_Invoice/1306/'" w:xpath="/ns0:NavWordReportXmlPart[1]/ns0:Header[1]/ns0:CompanyAddress1[1]" w:storeItemID="{AF7A6226-6056-400F-ADDA-E1ADA7C08250}"/>
+            <w:dataBinding w:prefixMappings="xmlns:ns0='urn:microsoft-dynamics-nav/reports/Sample_Purchase_Invoice/5392/'" w:xpath="/ns0:NavWordReportXmlPart[1]/ns0:Header[1]/ns0:CompanyAddress1[1]" w:storeItemID="{AF7A6226-6056-400F-ADDA-E1ADA7C08250}"/>
             <w:text/>
           </w:sdtPr>
           <w:sdtContent>
@@ -109,12 +109,12 @@
         <w:sdt>
           <w:sdtPr>
             <w:alias w:val="#Nav: /Header/CustomerAddress2"/>
-            <w:tag w:val="#Nav: Standard_Sales_Invoice/1306"/>
+            <w:tag w:val="#Nav: Sample_Purchase_Invoice/5392"/>
             <w:id w:val="2121793087"/>
             <w:placeholder>
               <w:docPart w:val="CEDF5E3431064BB6BB9D44760C7A4D44"/>
             </w:placeholder>
-            <w:dataBinding w:prefixMappings="xmlns:ns0='urn:microsoft-dynamics-nav/reports/Standard_Sales_Invoice/1306/'" w:xpath="/ns0:NavWordReportXmlPart[1]/ns0:Header[1]/ns0:CustomerAddress2[1]" w:storeItemID="{AF7A6226-6056-400F-ADDA-E1ADA7C08250}"/>
+            <w:dataBinding w:prefixMappings="xmlns:ns0='urn:microsoft-dynamics-nav/reports/Sample_Purchase_Invoice/5392/'" w:xpath="/ns0:NavWordReportXmlPart[1]/ns0:Header[1]/ns0:CustomerAddress2[1]" w:storeItemID="{AF7A6226-6056-400F-ADDA-E1ADA7C08250}"/>
             <w:text/>
           </w:sdtPr>
           <w:sdtContent>
@@ -139,12 +139,12 @@
         <w:sdt>
           <w:sdtPr>
             <w:alias w:val="#Nav: /Header/CompanyAddress2"/>
-            <w:tag w:val="#Nav: Standard_Sales_Invoice/1306"/>
+            <w:tag w:val="#Nav: Sample_Purchase_Invoice/5392"/>
             <w:id w:val="1521665205"/>
             <w:placeholder>
               <w:docPart w:val="0E198E2638624E51B748E662B6F08683"/>
             </w:placeholder>
-            <w:dataBinding w:prefixMappings="xmlns:ns0='urn:microsoft-dynamics-nav/reports/Standard_Sales_Invoice/1306/'" w:xpath="/ns0:NavWordReportXmlPart[1]/ns0:Header[1]/ns0:CompanyAddress2[1]" w:storeItemID="{AF7A6226-6056-400F-ADDA-E1ADA7C08250}"/>
+            <w:dataBinding w:prefixMappings="xmlns:ns0='urn:microsoft-dynamics-nav/reports/Sample_Purchase_Invoice/5392/'" w:xpath="/ns0:NavWordReportXmlPart[1]/ns0:Header[1]/ns0:CompanyAddress2[1]" w:storeItemID="{AF7A6226-6056-400F-ADDA-E1ADA7C08250}"/>
             <w:text/>
           </w:sdtPr>
           <w:sdtContent>
@@ -176,12 +176,12 @@
         <w:sdt>
           <w:sdtPr>
             <w:alias w:val="#Nav: /Header/CustomerAddress3"/>
-            <w:tag w:val="#Nav: Standard_Sales_Invoice/1306"/>
+            <w:tag w:val="#Nav: Sample_Purchase_Invoice/5392"/>
             <w:id w:val="536395156"/>
             <w:placeholder>
               <w:docPart w:val="CEDF5E3431064BB6BB9D44760C7A4D44"/>
             </w:placeholder>
-            <w:dataBinding w:prefixMappings="xmlns:ns0='urn:microsoft-dynamics-nav/reports/Standard_Sales_Invoice/1306/'" w:xpath="/ns0:NavWordReportXmlPart[1]/ns0:Header[1]/ns0:CustomerAddress3[1]" w:storeItemID="{AF7A6226-6056-400F-ADDA-E1ADA7C08250}"/>
+            <w:dataBinding w:prefixMappings="xmlns:ns0='urn:microsoft-dynamics-nav/reports/Sample_Purchase_Invoice/5392/'" w:xpath="/ns0:NavWordReportXmlPart[1]/ns0:Header[1]/ns0:CustomerAddress3[1]" w:storeItemID="{AF7A6226-6056-400F-ADDA-E1ADA7C08250}"/>
             <w:text/>
           </w:sdtPr>
           <w:sdtContent>
@@ -206,12 +206,12 @@
         <w:sdt>
           <w:sdtPr>
             <w:alias w:val="#Nav: /Header/CompanyAddress3"/>
-            <w:tag w:val="#Nav: Standard_Sales_Invoice/1306"/>
+            <w:tag w:val="#Nav: Sample_Purchase_Invoice/5392"/>
             <w:id w:val="-1053613660"/>
             <w:placeholder>
               <w:docPart w:val="0E198E2638624E51B748E662B6F08683"/>
             </w:placeholder>
-            <w:dataBinding w:prefixMappings="xmlns:ns0='urn:microsoft-dynamics-nav/reports/Standard_Sales_Invoice/1306/'" w:xpath="/ns0:NavWordReportXmlPart[1]/ns0:Header[1]/ns0:CompanyAddress3[1]" w:storeItemID="{AF7A6226-6056-400F-ADDA-E1ADA7C08250}"/>
+            <w:dataBinding w:prefixMappings="xmlns:ns0='urn:microsoft-dynamics-nav/reports/Sample_Purchase_Invoice/5392/'" w:xpath="/ns0:NavWordReportXmlPart[1]/ns0:Header[1]/ns0:CompanyAddress3[1]" w:storeItemID="{AF7A6226-6056-400F-ADDA-E1ADA7C08250}"/>
             <w:text/>
           </w:sdtPr>
           <w:sdtContent>
@@ -243,12 +243,12 @@
         <w:sdt>
           <w:sdtPr>
             <w:alias w:val="#Nav: /Header/CustomerAddress4"/>
-            <w:tag w:val="#Nav: Standard_Sales_Invoice/1306"/>
+            <w:tag w:val="#Nav: Sample_Purchase_Invoice/5392"/>
             <w:id w:val="1229109116"/>
             <w:placeholder>
               <w:docPart w:val="CEDF5E3431064BB6BB9D44760C7A4D44"/>
             </w:placeholder>
-            <w:dataBinding w:prefixMappings="xmlns:ns0='urn:microsoft-dynamics-nav/reports/Standard_Sales_Invoice/1306/'" w:xpath="/ns0:NavWordReportXmlPart[1]/ns0:Header[1]/ns0:CustomerAddress4[1]" w:storeItemID="{AF7A6226-6056-400F-ADDA-E1ADA7C08250}"/>
+            <w:dataBinding w:prefixMappings="xmlns:ns0='urn:microsoft-dynamics-nav/reports/Sample_Purchase_Invoice/5392/'" w:xpath="/ns0:NavWordReportXmlPart[1]/ns0:Header[1]/ns0:CustomerAddress4[1]" w:storeItemID="{AF7A6226-6056-400F-ADDA-E1ADA7C08250}"/>
             <w:text/>
           </w:sdtPr>
           <w:sdtContent>
@@ -273,12 +273,12 @@
         <w:sdt>
           <w:sdtPr>
             <w:alias w:val="#Nav: /Header/CompanyAddress4"/>
-            <w:tag w:val="#Nav: Standard_Sales_Invoice/1306"/>
+            <w:tag w:val="#Nav: Sample_Purchase_Invoice/5392"/>
             <w:id w:val="-843252946"/>
             <w:placeholder>
               <w:docPart w:val="0E198E2638624E51B748E662B6F08683"/>
             </w:placeholder>
-            <w:dataBinding w:prefixMappings="xmlns:ns0='urn:microsoft-dynamics-nav/reports/Standard_Sales_Invoice/1306/'" w:xpath="/ns0:NavWordReportXmlPart[1]/ns0:Header[1]/ns0:CompanyAddress4[1]" w:storeItemID="{AF7A6226-6056-400F-ADDA-E1ADA7C08250}"/>
+            <w:dataBinding w:prefixMappings="xmlns:ns0='urn:microsoft-dynamics-nav/reports/Sample_Purchase_Invoice/5392/'" w:xpath="/ns0:NavWordReportXmlPart[1]/ns0:Header[1]/ns0:CompanyAddress4[1]" w:storeItemID="{AF7A6226-6056-400F-ADDA-E1ADA7C08250}"/>
             <w:text/>
           </w:sdtPr>
           <w:sdtContent>
@@ -310,12 +310,12 @@
         <w:sdt>
           <w:sdtPr>
             <w:alias w:val="#Nav: /Header/CustomerAddress5"/>
-            <w:tag w:val="#Nav: Standard_Sales_Invoice/1306"/>
+            <w:tag w:val="#Nav: Sample_Purchase_Invoice/5392"/>
             <w:id w:val="1814057176"/>
             <w:placeholder>
               <w:docPart w:val="CEDF5E3431064BB6BB9D44760C7A4D44"/>
             </w:placeholder>
-            <w:dataBinding w:prefixMappings="xmlns:ns0='urn:microsoft-dynamics-nav/reports/Standard_Sales_Invoice/1306/'" w:xpath="/ns0:NavWordReportXmlPart[1]/ns0:Header[1]/ns0:CustomerAddress5[1]" w:storeItemID="{AF7A6226-6056-400F-ADDA-E1ADA7C08250}"/>
+            <w:dataBinding w:prefixMappings="xmlns:ns0='urn:microsoft-dynamics-nav/reports/Sample_Purchase_Invoice/5392/'" w:xpath="/ns0:NavWordReportXmlPart[1]/ns0:Header[1]/ns0:CustomerAddress5[1]" w:storeItemID="{AF7A6226-6056-400F-ADDA-E1ADA7C08250}"/>
             <w:text/>
           </w:sdtPr>
           <w:sdtContent>
@@ -340,12 +340,12 @@
         <w:sdt>
           <w:sdtPr>
             <w:alias w:val="#Nav: /Header/CompanyAddress5"/>
-            <w:tag w:val="#Nav: Standard_Sales_Invoice/1306"/>
+            <w:tag w:val="#Nav: Sample_Purchase_Invoice/5392"/>
             <w:id w:val="-1834985711"/>
             <w:placeholder>
               <w:docPart w:val="0E198E2638624E51B748E662B6F08683"/>
             </w:placeholder>
-            <w:dataBinding w:prefixMappings="xmlns:ns0='urn:microsoft-dynamics-nav/reports/Standard_Sales_Invoice/1306/'" w:xpath="/ns0:NavWordReportXmlPart[1]/ns0:Header[1]/ns0:CompanyAddress5[1]" w:storeItemID="{AF7A6226-6056-400F-ADDA-E1ADA7C08250}"/>
+            <w:dataBinding w:prefixMappings="xmlns:ns0='urn:microsoft-dynamics-nav/reports/Sample_Purchase_Invoice/5392/'" w:xpath="/ns0:NavWordReportXmlPart[1]/ns0:Header[1]/ns0:CompanyAddress5[1]" w:storeItemID="{AF7A6226-6056-400F-ADDA-E1ADA7C08250}"/>
             <w:text/>
           </w:sdtPr>
           <w:sdtContent>
@@ -377,12 +377,12 @@
         <w:sdt>
           <w:sdtPr>
             <w:alias w:val="#Nav: /Header/CustomerAddress6"/>
-            <w:tag w:val="#Nav: Standard_Sales_Invoice/1306"/>
+            <w:tag w:val="#Nav: Sample_Purchase_Invoice/5392"/>
             <w:id w:val="-2064325541"/>
             <w:placeholder>
               <w:docPart w:val="CEDF5E3431064BB6BB9D44760C7A4D44"/>
             </w:placeholder>
-            <w:dataBinding w:prefixMappings="xmlns:ns0='urn:microsoft-dynamics-nav/reports/Standard_Sales_Invoice/1306/'" w:xpath="/ns0:NavWordReportXmlPart[1]/ns0:Header[1]/ns0:CustomerAddress6[1]" w:storeItemID="{AF7A6226-6056-400F-ADDA-E1ADA7C08250}"/>
+            <w:dataBinding w:prefixMappings="xmlns:ns0='urn:microsoft-dynamics-nav/reports/Sample_Purchase_Invoice/5392/'" w:xpath="/ns0:NavWordReportXmlPart[1]/ns0:Header[1]/ns0:CustomerAddress6[1]" w:storeItemID="{AF7A6226-6056-400F-ADDA-E1ADA7C08250}"/>
             <w:text/>
           </w:sdtPr>
           <w:sdtContent>
@@ -407,12 +407,12 @@
         <w:sdt>
           <w:sdtPr>
             <w:alias w:val="#Nav: /Header/CompanyAddress6"/>
-            <w:tag w:val="#Nav: Standard_Sales_Invoice/1306"/>
+            <w:tag w:val="#Nav: Sample_Purchase_Invoice/5392"/>
             <w:id w:val="-2005736487"/>
             <w:placeholder>
               <w:docPart w:val="0E198E2638624E51B748E662B6F08683"/>
             </w:placeholder>
-            <w:dataBinding w:prefixMappings="xmlns:ns0='urn:microsoft-dynamics-nav/reports/Standard_Sales_Invoice/1306/'" w:xpath="/ns0:NavWordReportXmlPart[1]/ns0:Header[1]/ns0:CompanyAddress6[1]" w:storeItemID="{AF7A6226-6056-400F-ADDA-E1ADA7C08250}"/>
+            <w:dataBinding w:prefixMappings="xmlns:ns0='urn:microsoft-dynamics-nav/reports/Sample_Purchase_Invoice/5392/'" w:xpath="/ns0:NavWordReportXmlPart[1]/ns0:Header[1]/ns0:CompanyAddress6[1]" w:storeItemID="{AF7A6226-6056-400F-ADDA-E1ADA7C08250}"/>
             <w:text/>
           </w:sdtPr>
           <w:sdtContent>
@@ -444,12 +444,12 @@
         <w:sdt>
           <w:sdtPr>
             <w:alias w:val="#Nav: /Header/CustomerAddress7"/>
-            <w:tag w:val="#Nav: Standard_Sales_Invoice/1306"/>
+            <w:tag w:val="#Nav: Sample_Purchase_Invoice/5392"/>
             <w:id w:val="-762605892"/>
             <w:placeholder>
               <w:docPart w:val="6E76CA63D41844028E5A6FF0624C5B91"/>
             </w:placeholder>
-            <w:dataBinding w:prefixMappings="xmlns:ns0='urn:microsoft-dynamics-nav/reports/Standard_Sales_Invoice/1306/'" w:xpath="/ns0:NavWordReportXmlPart[1]/ns0:Header[1]/ns0:CustomerAddress7[1]" w:storeItemID="{AF7A6226-6056-400F-ADDA-E1ADA7C08250}"/>
+            <w:dataBinding w:prefixMappings="xmlns:ns0='urn:microsoft-dynamics-nav/reports/Sample_Purchase_Invoice/5392/'" w:xpath="/ns0:NavWordReportXmlPart[1]/ns0:Header[1]/ns0:CustomerAddress7[1]" w:storeItemID="{AF7A6226-6056-400F-ADDA-E1ADA7C08250}"/>
             <w:text/>
           </w:sdtPr>
           <w:sdtContent>
@@ -483,12 +483,12 @@
             <w:sdt>
               <w:sdtPr>
                 <w:alias w:val="#Nav: /Header/CompanyLegalOffice_Lbl"/>
-                <w:tag w:val="#Nav: Standard_Sales_Invoice/1306"/>
+                <w:tag w:val="#Nav: Sample_Purchase_Invoice/5392"/>
                 <w:id w:val="-1616430546"/>
                 <w:placeholder>
                   <w:docPart w:val="B6F0E1721864495AAA4EEABFA3D2EA5D"/>
                 </w:placeholder>
-                <w:dataBinding w:prefixMappings="xmlns:ns0='urn:microsoft-dynamics-nav/reports/Standard_Sales_Invoice/1306/'" w:xpath="/ns0:NavWordReportXmlPart[1]/ns0:Header[1]/ns0:CompanyLegalOffice_Lbl[1]" w:storeItemID="{AF7A6226-6056-400F-ADDA-E1ADA7C08250}"/>
+                <w:dataBinding w:prefixMappings="xmlns:ns0='urn:microsoft-dynamics-nav/reports/Sample_Purchase_Invoice/5392/'" w:xpath="/ns0:NavWordReportXmlPart[1]/ns0:Header[1]/ns0:CompanyLegalOffice_Lbl[1]" w:storeItemID="{AF7A6226-6056-400F-ADDA-E1ADA7C08250}"/>
                 <w:text/>
               </w:sdtPr>
               <w:sdtContent>
@@ -506,12 +506,12 @@
             <w:sdt>
               <w:sdtPr>
                 <w:alias w:val="#Nav: /Header/CompanyLegalOffice"/>
-                <w:tag w:val="#Nav: Standard_Sales_Invoice/1306"/>
+                <w:tag w:val="#Nav: Sample_Purchase_Invoice/5392"/>
                 <w:id w:val="1332101128"/>
                 <w:placeholder>
                   <w:docPart w:val="FAF6EB61142E4D80BD1FFD7E376AA00A"/>
                 </w:placeholder>
-                <w:dataBinding w:prefixMappings="xmlns:ns0='urn:microsoft-dynamics-nav/reports/Standard_Sales_Invoice/1306/'" w:xpath="/ns0:NavWordReportXmlPart[1]/ns0:Header[1]/ns0:CompanyLegalOffice[1]" w:storeItemID="{AF7A6226-6056-400F-ADDA-E1ADA7C08250}"/>
+                <w:dataBinding w:prefixMappings="xmlns:ns0='urn:microsoft-dynamics-nav/reports/Sample_Purchase_Invoice/5392/'" w:xpath="/ns0:NavWordReportXmlPart[1]/ns0:Header[1]/ns0:CompanyLegalOffice[1]" w:storeItemID="{AF7A6226-6056-400F-ADDA-E1ADA7C08250}"/>
                 <w:text/>
               </w:sdtPr>
               <w:sdtContent>
@@ -534,12 +534,12 @@
         <w:sdt>
           <w:sdtPr>
             <w:alias w:val="#Nav: /Header/CustomerAddress8"/>
-            <w:tag w:val="#Nav: Standard_Sales_Invoice/1306"/>
+            <w:tag w:val="#Nav: Sample_Purchase_Invoice/5392"/>
             <w:id w:val="571465082"/>
             <w:placeholder>
               <w:docPart w:val="C9C2CB19028948D1BDA62A59BDF5FC73"/>
             </w:placeholder>
-            <w:dataBinding w:prefixMappings="xmlns:ns0='urn:microsoft-dynamics-nav/reports/Standard_Sales_Invoice/1306/'" w:xpath="/ns0:NavWordReportXmlPart[1]/ns0:Header[1]/ns0:CustomerAddress8[1]" w:storeItemID="{AF7A6226-6056-400F-ADDA-E1ADA7C08250}"/>
+            <w:dataBinding w:prefixMappings="xmlns:ns0='urn:microsoft-dynamics-nav/reports/Sample_Purchase_Invoice/5392/'" w:xpath="/ns0:NavWordReportXmlPart[1]/ns0:Header[1]/ns0:CustomerAddress8[1]" w:storeItemID="{AF7A6226-6056-400F-ADDA-E1ADA7C08250}"/>
             <w:text/>
           </w:sdtPr>
           <w:sdtContent>
@@ -615,12 +615,12 @@
               <w:lang w:val="da-DK"/>
             </w:rPr>
             <w:alias w:val="#Nav: /Header/YourReference_Lbl"/>
-            <w:tag w:val="#Nav: Standard_Sales_Invoice/1306"/>
+            <w:tag w:val="#Nav: Sample_Purchase_Invoice/5392"/>
             <w:id w:val="-1130623254"/>
             <w:placeholder>
               <w:docPart w:val="63229BE11A044311AA78C4ED9947E615"/>
             </w:placeholder>
-            <w:dataBinding w:prefixMappings="xmlns:ns0='urn:microsoft-dynamics-nav/reports/Standard_Sales_Invoice/1306/'" w:xpath="/ns0:NavWordReportXmlPart[1]/ns0:Header[1]/ns0:YourReference_Lbl[1]" w:storeItemID="{AF7A6226-6056-400F-ADDA-E1ADA7C08250}"/>
+            <w:dataBinding w:prefixMappings="xmlns:ns0='urn:microsoft-dynamics-nav/reports/Sample_Purchase_Invoice/5392/'" w:xpath="/ns0:NavWordReportXmlPart[1]/ns0:Header[1]/ns0:YourReference_Lbl[1]" w:storeItemID="{AF7A6226-6056-400F-ADDA-E1ADA7C08250}"/>
             <w:text/>
           </w:sdtPr>
           <w:sdtContent>
@@ -645,12 +645,12 @@
         <w:sdt>
           <w:sdtPr>
             <w:alias w:val="#Nav: /Header/SalesPersonBlank_Lbl"/>
-            <w:tag w:val="#Nav: Standard_Sales_Invoice/1306"/>
+            <w:tag w:val="#Nav: Sample_Purchase_Invoice/5392"/>
             <w:id w:val="-1425419817"/>
             <w:placeholder>
               <w:docPart w:val="E09F23DE48724A47B66E42FF06F0A498"/>
             </w:placeholder>
-            <w:dataBinding w:prefixMappings="xmlns:ns0='urn:microsoft-dynamics-nav/reports/Standard_Sales_Invoice/1306/'" w:xpath="/ns0:NavWordReportXmlPart[1]/ns0:Header[1]/ns0:SalesPersonBlank_Lbl[1]" w:storeItemID="{AF7A6226-6056-400F-ADDA-E1ADA7C08250}"/>
+            <w:dataBinding w:prefixMappings="xmlns:ns0='urn:microsoft-dynamics-nav/reports/Sample_Purchase_Invoice/5392/'" w:xpath="/ns0:NavWordReportXmlPart[1]/ns0:Header[1]/ns0:SalesPersonBlank_Lbl[1]" w:storeItemID="{AF7A6226-6056-400F-ADDA-E1ADA7C08250}"/>
             <w:text/>
           </w:sdtPr>
           <w:sdtContent>
@@ -678,12 +678,12 @@
               <w:lang w:val="da-DK"/>
             </w:rPr>
             <w:alias w:val="#Nav: /Header/DueDate_Lbl"/>
-            <w:tag w:val="#Nav: Standard_Sales_Invoice/1306"/>
+            <w:tag w:val="#Nav: Sample_Purchase_Invoice/5392"/>
             <w:id w:val="-1251649982"/>
             <w:placeholder>
               <w:docPart w:val="4F29546A99B2402894A60AC247E389A5"/>
             </w:placeholder>
-            <w:dataBinding w:prefixMappings="xmlns:ns0='urn:microsoft-dynamics-nav/reports/Standard_Sales_Invoice/1306/'" w:xpath="/ns0:NavWordReportXmlPart[1]/ns0:Header[1]/ns0:DueDate_Lbl[1]" w:storeItemID="{AF7A6226-6056-400F-ADDA-E1ADA7C08250}"/>
+            <w:dataBinding w:prefixMappings="xmlns:ns0='urn:microsoft-dynamics-nav/reports/Sample_Purchase_Invoice/5392/'" w:xpath="/ns0:NavWordReportXmlPart[1]/ns0:Header[1]/ns0:DueDate_Lbl[1]" w:storeItemID="{AF7A6226-6056-400F-ADDA-E1ADA7C08250}"/>
             <w:text/>
           </w:sdtPr>
           <w:sdtContent>
@@ -711,12 +711,12 @@
               <w:lang w:val="da-DK"/>
             </w:rPr>
             <w:alias w:val="#Nav: /Header/PaymentTermsDescription_Lbl"/>
-            <w:tag w:val="#Nav: Standard_Sales_Invoice/1306"/>
+            <w:tag w:val="#Nav: Sample_Purchase_Invoice/5392"/>
             <w:id w:val="1934628656"/>
             <w:placeholder>
               <w:docPart w:val="977A4042FE6042F5B6D95665CD2BB017"/>
             </w:placeholder>
-            <w:dataBinding w:prefixMappings="xmlns:ns0='urn:microsoft-dynamics-nav/reports/Standard_Sales_Invoice/1306/'" w:xpath="/ns0:NavWordReportXmlPart[1]/ns0:Header[1]/ns0:PaymentTermsDescription_Lbl[1]" w:storeItemID="{AF7A6226-6056-400F-ADDA-E1ADA7C08250}"/>
+            <w:dataBinding w:prefixMappings="xmlns:ns0='urn:microsoft-dynamics-nav/reports/Sample_Purchase_Invoice/5392/'" w:xpath="/ns0:NavWordReportXmlPart[1]/ns0:Header[1]/ns0:PaymentTermsDescription_Lbl[1]" w:storeItemID="{AF7A6226-6056-400F-ADDA-E1ADA7C08250}"/>
             <w:text/>
           </w:sdtPr>
           <w:sdtContent>
@@ -746,12 +746,12 @@
         <w:sdt>
           <w:sdtPr>
             <w:alias w:val="#Nav: /Header/YourReference"/>
-            <w:tag w:val="#Nav: Standard_Sales_Invoice/1306"/>
+            <w:tag w:val="#Nav: Sample_Purchase_Invoice/5392"/>
             <w:id w:val="1620342425"/>
             <w:placeholder>
               <w:docPart w:val="3F664094DEFC42A088EFC09177A51A77"/>
             </w:placeholder>
-            <w:dataBinding w:prefixMappings="xmlns:ns0='urn:microsoft-dynamics-nav/reports/Standard_Sales_Invoice/1306/'" w:xpath="/ns0:NavWordReportXmlPart[1]/ns0:Header[1]/ns0:YourReference[1]" w:storeItemID="{AF7A6226-6056-400F-ADDA-E1ADA7C08250}"/>
+            <w:dataBinding w:prefixMappings="xmlns:ns0='urn:microsoft-dynamics-nav/reports/Sample_Purchase_Invoice/5392/'" w:xpath="/ns0:NavWordReportXmlPart[1]/ns0:Header[1]/ns0:YourReference[1]" w:storeItemID="{AF7A6226-6056-400F-ADDA-E1ADA7C08250}"/>
             <w:text/>
           </w:sdtPr>
           <w:sdtContent>
@@ -773,12 +773,12 @@
         <w:sdt>
           <w:sdtPr>
             <w:alias w:val="#Nav: /Header/SalesPersonName"/>
-            <w:tag w:val="#Nav: Standard_Sales_Invoice/1306"/>
+            <w:tag w:val="#Nav: Sample_Purchase_Invoice/5392"/>
             <w:id w:val="-2093382796"/>
             <w:placeholder>
               <w:docPart w:val="3516213203CE4790BA765785B14E766B"/>
             </w:placeholder>
-            <w:dataBinding w:prefixMappings="xmlns:ns0='urn:microsoft-dynamics-nav/reports/Standard_Sales_Invoice/1306/'" w:xpath="/ns0:NavWordReportXmlPart[1]/ns0:Header[1]/ns0:SalesPersonName[1]" w:storeItemID="{AF7A6226-6056-400F-ADDA-E1ADA7C08250}"/>
+            <w:dataBinding w:prefixMappings="xmlns:ns0='urn:microsoft-dynamics-nav/reports/Sample_Purchase_Invoice/5392/'" w:xpath="/ns0:NavWordReportXmlPart[1]/ns0:Header[1]/ns0:SalesPersonName[1]" w:storeItemID="{AF7A6226-6056-400F-ADDA-E1ADA7C08250}"/>
             <w:text/>
           </w:sdtPr>
           <w:sdtContent>
@@ -800,12 +800,12 @@
         <w:sdt>
           <w:sdtPr>
             <w:alias w:val="#Nav: /Header/DueDate"/>
-            <w:tag w:val="#Nav: Standard_Sales_Invoice/1306"/>
+            <w:tag w:val="#Nav: Sample_Purchase_Invoice/5392"/>
             <w:id w:val="1703123343"/>
             <w:placeholder>
               <w:docPart w:val="0FAE247910E14A5EAED6E9C07EBF7D3B"/>
             </w:placeholder>
-            <w:dataBinding w:prefixMappings="xmlns:ns0='urn:microsoft-dynamics-nav/reports/Standard_Sales_Invoice/1306/'" w:xpath="/ns0:NavWordReportXmlPart[1]/ns0:Header[1]/ns0:DueDate[1]" w:storeItemID="{AF7A6226-6056-400F-ADDA-E1ADA7C08250}"/>
+            <w:dataBinding w:prefixMappings="xmlns:ns0='urn:microsoft-dynamics-nav/reports/Sample_Purchase_Invoice/5392/'" w:xpath="/ns0:NavWordReportXmlPart[1]/ns0:Header[1]/ns0:DueDate[1]" w:storeItemID="{AF7A6226-6056-400F-ADDA-E1ADA7C08250}"/>
             <w:text/>
           </w:sdtPr>
           <w:sdtContent>
@@ -827,12 +827,12 @@
         <w:sdt>
           <w:sdtPr>
             <w:alias w:val="#Nav: /Header/PaymentTermsDescription"/>
-            <w:tag w:val="#Nav: Standard_Sales_Invoice/1306"/>
+            <w:tag w:val="#Nav: Sample_Purchase_Invoice/5392"/>
             <w:id w:val="-419950001"/>
             <w:placeholder>
               <w:docPart w:val="54CAC560A4AB4419B410B5940810B5DD"/>
             </w:placeholder>
-            <w:dataBinding w:prefixMappings="xmlns:ns0='urn:microsoft-dynamics-nav/reports/Standard_Sales_Invoice/1306/'" w:xpath="/ns0:NavWordReportXmlPart[1]/ns0:Header[1]/ns0:PaymentTermsDescription[1]" w:storeItemID="{AF7A6226-6056-400F-ADDA-E1ADA7C08250}"/>
+            <w:dataBinding w:prefixMappings="xmlns:ns0='urn:microsoft-dynamics-nav/reports/Sample_Purchase_Invoice/5392/'" w:xpath="/ns0:NavWordReportXmlPart[1]/ns0:Header[1]/ns0:PaymentTermsDescription[1]" w:storeItemID="{AF7A6226-6056-400F-ADDA-E1ADA7C08250}"/>
             <w:text/>
           </w:sdtPr>
           <w:sdtContent>
@@ -859,12 +859,12 @@
         <w:sdt>
           <w:sdtPr>
             <w:alias w:val="#Nav: /Header/OrderNo_Lbl"/>
-            <w:tag w:val="#Nav: Standard_Sales_Invoice/1306"/>
+            <w:tag w:val="#Nav: Sample_Purchase_Invoice/5392"/>
             <w:id w:val="-1266381342"/>
             <w:placeholder>
               <w:docPart w:val="F278324B74CF4205896C39AA69E59C7B"/>
             </w:placeholder>
-            <w:dataBinding w:prefixMappings="xmlns:ns0='urn:microsoft-dynamics-nav/reports/Standard_Sales_Invoice/1306/'" w:xpath="/ns0:NavWordReportXmlPart[1]/ns0:Header[1]/ns0:OrderNo_Lbl[1]" w:storeItemID="{AF7A6226-6056-400F-ADDA-E1ADA7C08250}"/>
+            <w:dataBinding w:prefixMappings="xmlns:ns0='urn:microsoft-dynamics-nav/reports/Sample_Purchase_Invoice/5392/'" w:xpath="/ns0:NavWordReportXmlPart[1]/ns0:Header[1]/ns0:OrderNo_Lbl[1]" w:storeItemID="{AF7A6226-6056-400F-ADDA-E1ADA7C08250}"/>
             <w:text/>
           </w:sdtPr>
           <w:sdtContent>
@@ -888,12 +888,12 @@
         <w:sdt>
           <w:sdtPr>
             <w:alias w:val="#Nav: /Header/ShipmentMethodDescription_Lbl"/>
-            <w:tag w:val="#Nav: Standard_Sales_Invoice/1306"/>
+            <w:tag w:val="#Nav: Sample_Purchase_Invoice/5392"/>
             <w:id w:val="-1844006567"/>
             <w:placeholder>
               <w:docPart w:val="9766D0E1140440609F61820FFF2AFB2B"/>
             </w:placeholder>
-            <w:dataBinding w:prefixMappings="xmlns:ns0='urn:microsoft-dynamics-nav/reports/Standard_Sales_Invoice/1306/'" w:xpath="/ns0:NavWordReportXmlPart[1]/ns0:Header[1]/ns0:ShipmentMethodDescription_Lbl[1]" w:storeItemID="{AF7A6226-6056-400F-ADDA-E1ADA7C08250}"/>
+            <w:dataBinding w:prefixMappings="xmlns:ns0='urn:microsoft-dynamics-nav/reports/Sample_Purchase_Invoice/5392/'" w:xpath="/ns0:NavWordReportXmlPart[1]/ns0:Header[1]/ns0:ShipmentMethodDescription_Lbl[1]" w:storeItemID="{AF7A6226-6056-400F-ADDA-E1ADA7C08250}"/>
             <w:text/>
           </w:sdtPr>
           <w:sdtContent>
@@ -917,12 +917,12 @@
         <w:sdt>
           <w:sdtPr>
             <w:alias w:val="#Nav: /Header/PaymentMethodDescription_Lbl"/>
-            <w:tag w:val="#Nav: Standard_Sales_Invoice/1306"/>
+            <w:tag w:val="#Nav: Sample_Purchase_Invoice/5392"/>
             <w:id w:val="283549672"/>
             <w:placeholder>
               <w:docPart w:val="4B2FED3CBD024AD19E5C49EE52E5B2DC"/>
             </w:placeholder>
-            <w:dataBinding w:prefixMappings="xmlns:ns0='urn:microsoft-dynamics-nav/reports/Standard_Sales_Invoice/1306/'" w:xpath="/ns0:NavWordReportXmlPart[1]/ns0:Header[1]/ns0:PaymentMethodDescription_Lbl[1]" w:storeItemID="{AF7A6226-6056-400F-ADDA-E1ADA7C08250}"/>
+            <w:dataBinding w:prefixMappings="xmlns:ns0='urn:microsoft-dynamics-nav/reports/Sample_Purchase_Invoice/5392/'" w:xpath="/ns0:NavWordReportXmlPart[1]/ns0:Header[1]/ns0:PaymentMethodDescription_Lbl[1]" w:storeItemID="{AF7A6226-6056-400F-ADDA-E1ADA7C08250}"/>
             <w:text/>
           </w:sdtPr>
           <w:sdtContent>
@@ -946,12 +946,12 @@
         <w:sdt>
           <w:sdtPr>
             <w:alias w:val="#Nav: /Header/PaymentReference_Lbl"/>
-            <w:tag w:val="#Nav: Standard_Sales_Invoice/1306"/>
+            <w:tag w:val="#Nav: Sample_Purchase_Invoice/5392"/>
             <w:id w:val="-1064484745"/>
             <w:placeholder>
               <w:docPart w:val="D5F3D5BD845A4A3C851A6A42EA83BABD"/>
             </w:placeholder>
-            <w:dataBinding w:prefixMappings="xmlns:ns0='urn:microsoft-dynamics-nav/reports/Standard_Sales_Invoice/1306/'" w:xpath="/ns0:NavWordReportXmlPart[1]/ns0:Header[1]/ns0:PaymentReference_Lbl[1]" w:storeItemID="{AF7A6226-6056-400F-ADDA-E1ADA7C08250}"/>
+            <w:dataBinding w:prefixMappings="xmlns:ns0='urn:microsoft-dynamics-nav/reports/Sample_Purchase_Invoice/5392/'" w:xpath="/ns0:NavWordReportXmlPart[1]/ns0:Header[1]/ns0:PaymentReference_Lbl[1]" w:storeItemID="{AF7A6226-6056-400F-ADDA-E1ADA7C08250}"/>
             <w:text/>
           </w:sdtPr>
           <w:sdtContent>
@@ -980,12 +980,12 @@
         <w:sdt>
           <w:sdtPr>
             <w:alias w:val="#Nav: /Header/OrderNo"/>
-            <w:tag w:val="#Nav: Standard_Sales_Invoice/1306"/>
+            <w:tag w:val="#Nav: Sample_Purchase_Invoice/5392"/>
             <w:id w:val="1867791684"/>
             <w:placeholder>
               <w:docPart w:val="DAFDC200264A46739AA6BB9B7E7FA71F"/>
             </w:placeholder>
-            <w:dataBinding w:prefixMappings="xmlns:ns0='urn:microsoft-dynamics-nav/reports/Standard_Sales_Invoice/1306/'" w:xpath="/ns0:NavWordReportXmlPart[1]/ns0:Header[1]/ns0:OrderNo[1]" w:storeItemID="{AF7A6226-6056-400F-ADDA-E1ADA7C08250}"/>
+            <w:dataBinding w:prefixMappings="xmlns:ns0='urn:microsoft-dynamics-nav/reports/Sample_Purchase_Invoice/5392/'" w:xpath="/ns0:NavWordReportXmlPart[1]/ns0:Header[1]/ns0:OrderNo[1]" w:storeItemID="{AF7A6226-6056-400F-ADDA-E1ADA7C08250}"/>
             <w:text/>
           </w:sdtPr>
           <w:sdtContent>
@@ -1010,12 +1010,12 @@
               <w:lang w:val="da-DK"/>
             </w:rPr>
             <w:alias w:val="#Nav: /Header/ShipmentMethodDescription"/>
-            <w:tag w:val="#Nav: Standard_Sales_Invoice/1306"/>
+            <w:tag w:val="#Nav: Sample_Purchase_Invoice/5392"/>
             <w:id w:val="-168258069"/>
             <w:placeholder>
               <w:docPart w:val="C8789146DF1A4D79BCD11805EA820C4D"/>
             </w:placeholder>
-            <w:dataBinding w:prefixMappings="xmlns:ns0='urn:microsoft-dynamics-nav/reports/Standard_Sales_Invoice/1306/'" w:xpath="/ns0:NavWordReportXmlPart[1]/ns0:Header[1]/ns0:ShipmentMethodDescription[1]" w:storeItemID="{AF7A6226-6056-400F-ADDA-E1ADA7C08250}"/>
+            <w:dataBinding w:prefixMappings="xmlns:ns0='urn:microsoft-dynamics-nav/reports/Sample_Purchase_Invoice/5392/'" w:xpath="/ns0:NavWordReportXmlPart[1]/ns0:Header[1]/ns0:ShipmentMethodDescription[1]" w:storeItemID="{AF7A6226-6056-400F-ADDA-E1ADA7C08250}"/>
             <w:text/>
           </w:sdtPr>
           <w:sdtContent>
@@ -1040,12 +1040,12 @@
               <w:lang w:val="da-DK"/>
             </w:rPr>
             <w:alias w:val="#Nav: /Header/PaymentMethodDescription"/>
-            <w:tag w:val="#Nav: Standard_Sales_Invoice/1306"/>
+            <w:tag w:val="#Nav: Sample_Purchase_Invoice/5392"/>
             <w:id w:val="-359043298"/>
             <w:placeholder>
               <w:docPart w:val="EAB14F6EA54B4D3F88B9F8D68B371EB3"/>
             </w:placeholder>
-            <w:dataBinding w:prefixMappings="xmlns:ns0='urn:microsoft-dynamics-nav/reports/Standard_Sales_Invoice/1306/'" w:xpath="/ns0:NavWordReportXmlPart[1]/ns0:Header[1]/ns0:PaymentMethodDescription[1]" w:storeItemID="{AF7A6226-6056-400F-ADDA-E1ADA7C08250}"/>
+            <w:dataBinding w:prefixMappings="xmlns:ns0='urn:microsoft-dynamics-nav/reports/Sample_Purchase_Invoice/5392/'" w:xpath="/ns0:NavWordReportXmlPart[1]/ns0:Header[1]/ns0:PaymentMethodDescription[1]" w:storeItemID="{AF7A6226-6056-400F-ADDA-E1ADA7C08250}"/>
             <w:text/>
           </w:sdtPr>
           <w:sdtContent>
@@ -1070,12 +1070,12 @@
               <w:lang w:val="da-DK"/>
             </w:rPr>
             <w:alias w:val="#Nav: /Header/PaymentReference"/>
-            <w:tag w:val="#Nav: Standard_Sales_Invoice/1306"/>
+            <w:tag w:val="#Nav: Sample_Purchase_Invoice/5392"/>
             <w:id w:val="1617714208"/>
             <w:placeholder>
               <w:docPart w:val="23A2AAC1CDF14258A3A888CCE0CF4678"/>
             </w:placeholder>
-            <w:dataBinding w:prefixMappings="xmlns:ns0='urn:microsoft-dynamics-nav/reports/Standard_Sales_Invoice/1306/'" w:xpath="/ns0:NavWordReportXmlPart[1]/ns0:Header[1]/ns0:PaymentReference[1]" w:storeItemID="{AF7A6226-6056-400F-ADDA-E1ADA7C08250}"/>
+            <w:dataBinding w:prefixMappings="xmlns:ns0='urn:microsoft-dynamics-nav/reports/Sample_Purchase_Invoice/5392/'" w:xpath="/ns0:NavWordReportXmlPart[1]/ns0:Header[1]/ns0:PaymentReference[1]" w:storeItemID="{AF7A6226-6056-400F-ADDA-E1ADA7C08250}"/>
             <w:text/>
           </w:sdtPr>
           <w:sdtContent>
@@ -1191,12 +1191,12 @@
               <w:lang w:val="da-DK"/>
             </w:rPr>
             <w:alias w:val="#Nav: /Header/Line/JobNo_Lbl"/>
-            <w:tag w:val="#Nav: Standard_Sales_Invoice/1306"/>
+            <w:tag w:val="#Nav: Sample_Purchase_Invoice/5392"/>
             <w:id w:val="-318811175"/>
             <w:placeholder>
               <w:docPart w:val="DefaultPlaceholder_-1854013440"/>
             </w:placeholder>
-            <w:dataBinding w:prefixMappings="xmlns:ns0='urn:microsoft-dynamics-nav/reports/Standard_Sales_Invoice/1306/'" w:xpath="/ns0:NavWordReportXmlPart[1]/ns0:Header[1]/ns0:Line[1]/ns0:JobNo_Lbl[1]" w:storeItemID="{AF7A6226-6056-400F-ADDA-E1ADA7C08250}"/>
+            <w:dataBinding w:prefixMappings="xmlns:ns0='urn:microsoft-dynamics-nav/reports/Sample_Purchase_Invoice/5392/'" w:xpath="/ns0:NavWordReportXmlPart[1]/ns0:Header[1]/ns0:Line[1]/ns0:JobNo_Lbl[1]" w:storeItemID="{AF7A6226-6056-400F-ADDA-E1ADA7C08250}"/>
             <w:text/>
           </w:sdtPr>
           <w:sdtContent>
@@ -1304,12 +1304,12 @@
               <w:lang w:val="da-DK"/>
             </w:rPr>
             <w:alias w:val="#Nav: /Header/Line/JobNo"/>
-            <w:tag w:val="#Nav: Standard_Sales_Invoice/1306"/>
+            <w:tag w:val="#Nav: Sample_Purchase_Invoice/5392"/>
             <w:id w:val="252478305"/>
             <w:placeholder>
               <w:docPart w:val="DefaultPlaceholder_-1854013440"/>
             </w:placeholder>
-            <w:dataBinding w:prefixMappings="xmlns:ns0='urn:microsoft-dynamics-nav/reports/Standard_Sales_Invoice/1306/'" w:xpath="/ns0:NavWordReportXmlPart[1]/ns0:Header[1]/ns0:Line[1]/ns0:JobNo[1]" w:storeItemID="{AF7A6226-6056-400F-ADDA-E1ADA7C08250}"/>
+            <w:dataBinding w:prefixMappings="xmlns:ns0='urn:microsoft-dynamics-nav/reports/Sample_Purchase_Invoice/5392/'" w:xpath="/ns0:NavWordReportXmlPart[1]/ns0:Header[1]/ns0:Line[1]/ns0:JobNo[1]" w:storeItemID="{AF7A6226-6056-400F-ADDA-E1ADA7C08250}"/>
             <w:text/>
           </w:sdtPr>
           <w:sdtContent>
@@ -1352,9 +1352,9 @@
     <w:sdt>
       <w:sdtPr>
         <w:alias w:val="#Nav: /Header/WorkDescriptionLines"/>
-        <w:tag w:val="#Nav: Standard_Sales_Invoice/1306"/>
+        <w:tag w:val="#Nav: Sample_Purchase_Invoice/5392"/>
         <w:id w:val="348460567"/>
-        <w15:dataBinding w:prefixMappings="xmlns:ns0='urn:microsoft-dynamics-nav/reports/Standard_Sales_Invoice/1306/' " w:xpath="/ns0:NavWordReportXmlPart[1]/ns0:Header[1]/ns0:WorkDescriptionLines" w:storeItemID="{AF7A6226-6056-400F-ADDA-E1ADA7C08250}"/>
+        <w15:dataBinding w:prefixMappings="xmlns:ns0='urn:microsoft-dynamics-nav/reports/Sample_Purchase_Invoice/5392/'" w:xpath="/ns0:NavWordReportXmlPart[1]/ns0:Header[1]/ns0:WorkDescriptionLines" w:storeItemID="{AF7A6226-6056-400F-ADDA-E1ADA7C08250}"/>
         <w15:repeatingSection/>
       </w:sdtPr>
       <w:sdtContent>
@@ -1370,12 +1370,12 @@
             <w:sdt>
               <w:sdtPr>
                 <w:alias w:val="#Nav: /Header/WorkDescriptionLines/WorkDescriptionLine"/>
-                <w:tag w:val="#Nav: Standard_Sales_Invoice/1306"/>
+                <w:tag w:val="#Nav: Sample_Purchase_Invoice/5392"/>
                 <w:id w:val="-1271001730"/>
                 <w:placeholder>
                   <w:docPart w:val="DefaultPlaceholder_-1854013440"/>
                 </w:placeholder>
-                <w:dataBinding w:prefixMappings="xmlns:ns0='urn:microsoft-dynamics-nav/reports/Standard_Sales_Invoice/1306/'" w:xpath="/ns0:NavWordReportXmlPart[1]/ns0:Header[1]/ns0:WorkDescriptionLines[1]/ns0:WorkDescriptionLine[1]" w:storeItemID="{AF7A6226-6056-400F-ADDA-E1ADA7C08250}"/>
+                <w:dataBinding w:prefixMappings="xmlns:ns0='urn:microsoft-dynamics-nav/reports/Sample_Purchase_Invoice/5392/'" w:xpath="/ns0:NavWordReportXmlPart[1]/ns0:Header[1]/ns0:WorkDescriptionLines[1]/ns0:WorkDescriptionLine[1]" w:storeItemID="{AF7A6226-6056-400F-ADDA-E1ADA7C08250}"/>
                 <w:text/>
               </w:sdtPr>
               <w:sdtContent>
@@ -1423,12 +1423,12 @@
         <w:sdt>
           <w:sdtPr>
             <w:alias w:val="#Nav: /Header/Line/ItemNo_Line_Lbl"/>
-            <w:tag w:val="#Nav: Standard_Sales_Invoice/1306"/>
+            <w:tag w:val="#Nav: Sample_Purchase_Invoice/5392"/>
             <w:id w:val="771446451"/>
             <w:placeholder>
               <w:docPart w:val="985D1A8CC0F94F1291A72C14E133DEC6"/>
             </w:placeholder>
-            <w:dataBinding w:prefixMappings="xmlns:ns0='urn:microsoft-dynamics-nav/reports/Standard_Sales_Invoice/1306/'" w:xpath="/ns0:NavWordReportXmlPart[1]/ns0:Header[1]/ns0:Line[1]/ns0:ItemNo_Line_Lbl[1]" w:storeItemID="{AF7A6226-6056-400F-ADDA-E1ADA7C08250}"/>
+            <w:dataBinding w:prefixMappings="xmlns:ns0='urn:microsoft-dynamics-nav/reports/Sample_Purchase_Invoice/5392/'" w:xpath="/ns0:NavWordReportXmlPart[1]/ns0:Header[1]/ns0:Line[1]/ns0:ItemNo_Line_Lbl[1]" w:storeItemID="{AF7A6226-6056-400F-ADDA-E1ADA7C08250}"/>
             <w:text/>
           </w:sdtPr>
           <w:sdtContent>
@@ -1457,12 +1457,12 @@
         <w:sdt>
           <w:sdtPr>
             <w:alias w:val="#Nav: /Header/Line/Description_Line_Lbl"/>
-            <w:tag w:val="#Nav: Standard_Sales_Invoice/1306"/>
+            <w:tag w:val="#Nav: Sample_Purchase_Invoice/5392"/>
             <w:id w:val="1545399846"/>
             <w:placeholder>
               <w:docPart w:val="985D1A8CC0F94F1291A72C14E133DEC6"/>
             </w:placeholder>
-            <w:dataBinding w:prefixMappings="xmlns:ns0='urn:microsoft-dynamics-nav/reports/Standard_Sales_Invoice/1306/'" w:xpath="/ns0:NavWordReportXmlPart[1]/ns0:Header[1]/ns0:Line[1]/ns0:Description_Line_Lbl[1]" w:storeItemID="{AF7A6226-6056-400F-ADDA-E1ADA7C08250}"/>
+            <w:dataBinding w:prefixMappings="xmlns:ns0='urn:microsoft-dynamics-nav/reports/Sample_Purchase_Invoice/5392/'" w:xpath="/ns0:NavWordReportXmlPart[1]/ns0:Header[1]/ns0:Line[1]/ns0:Description_Line_Lbl[1]" w:storeItemID="{AF7A6226-6056-400F-ADDA-E1ADA7C08250}"/>
             <w:text/>
           </w:sdtPr>
           <w:sdtContent>
@@ -1491,12 +1491,12 @@
         <w:sdt>
           <w:sdtPr>
             <w:alias w:val="#Nav: /Header/Line/ShipmentDate_Line_Lbl"/>
-            <w:tag w:val="#Nav: Standard_Sales_Invoice/1306"/>
+            <w:tag w:val="#Nav: Sample_Purchase_Invoice/5392"/>
             <w:id w:val="-833229876"/>
             <w:placeholder>
               <w:docPart w:val="985D1A8CC0F94F1291A72C14E133DEC6"/>
             </w:placeholder>
-            <w:dataBinding w:prefixMappings="xmlns:ns0='urn:microsoft-dynamics-nav/reports/Standard_Sales_Invoice/1306/'" w:xpath="/ns0:NavWordReportXmlPart[1]/ns0:Header[1]/ns0:Line[1]/ns0:ShipmentDate_Line_Lbl[1]" w:storeItemID="{AF7A6226-6056-400F-ADDA-E1ADA7C08250}"/>
+            <w:dataBinding w:prefixMappings="xmlns:ns0='urn:microsoft-dynamics-nav/reports/Sample_Purchase_Invoice/5392/'" w:xpath="/ns0:NavWordReportXmlPart[1]/ns0:Header[1]/ns0:Line[1]/ns0:ShipmentDate_Line_Lbl[1]" w:storeItemID="{AF7A6226-6056-400F-ADDA-E1ADA7C08250}"/>
             <w:text/>
           </w:sdtPr>
           <w:sdtContent>
@@ -1525,12 +1525,12 @@
         <w:sdt>
           <w:sdtPr>
             <w:alias w:val="#Nav: /Header/Line/Quantity_Line_Lbl"/>
-            <w:tag w:val="#Nav: Standard_Sales_Invoice/1306"/>
+            <w:tag w:val="#Nav: Sample_Purchase_Invoice/5392"/>
             <w:id w:val="616415257"/>
             <w:placeholder>
               <w:docPart w:val="985D1A8CC0F94F1291A72C14E133DEC6"/>
             </w:placeholder>
-            <w:dataBinding w:prefixMappings="xmlns:ns0='urn:microsoft-dynamics-nav/reports/Standard_Sales_Invoice/1306/'" w:xpath="/ns0:NavWordReportXmlPart[1]/ns0:Header[1]/ns0:Line[1]/ns0:Quantity_Line_Lbl[1]" w:storeItemID="{AF7A6226-6056-400F-ADDA-E1ADA7C08250}"/>
+            <w:dataBinding w:prefixMappings="xmlns:ns0='urn:microsoft-dynamics-nav/reports/Sample_Purchase_Invoice/5392/'" w:xpath="/ns0:NavWordReportXmlPart[1]/ns0:Header[1]/ns0:Line[1]/ns0:Quantity_Line_Lbl[1]" w:storeItemID="{AF7A6226-6056-400F-ADDA-E1ADA7C08250}"/>
             <w:text/>
           </w:sdtPr>
           <w:sdtContent>
@@ -1574,12 +1574,12 @@
         <w:sdt>
           <w:sdtPr>
             <w:alias w:val="#Nav: /Header/Line/UnitPrice_Lbl"/>
-            <w:tag w:val="#Nav: Standard_Sales_Invoice/1306"/>
+            <w:tag w:val="#Nav: Sample_Purchase_Invoice/5392"/>
             <w:id w:val="-1521079236"/>
             <w:placeholder>
               <w:docPart w:val="985D1A8CC0F94F1291A72C14E133DEC6"/>
             </w:placeholder>
-            <w:dataBinding w:prefixMappings="xmlns:ns0='urn:microsoft-dynamics-nav/reports/Standard_Sales_Invoice/1306/'" w:xpath="/ns0:NavWordReportXmlPart[1]/ns0:Header[1]/ns0:Line[1]/ns0:UnitPrice_Lbl[1]" w:storeItemID="{AF7A6226-6056-400F-ADDA-E1ADA7C08250}"/>
+            <w:dataBinding w:prefixMappings="xmlns:ns0='urn:microsoft-dynamics-nav/reports/Sample_Purchase_Invoice/5392/'" w:xpath="/ns0:NavWordReportXmlPart[1]/ns0:Header[1]/ns0:Line[1]/ns0:UnitPrice_Lbl[1]" w:storeItemID="{AF7A6226-6056-400F-ADDA-E1ADA7C08250}"/>
             <w:text/>
           </w:sdtPr>
           <w:sdtContent>
@@ -1623,12 +1623,12 @@
         <w:sdt>
           <w:sdtPr>
             <w:alias w:val="#Nav: /Header/Line/VATPct_Line_Lbl"/>
-            <w:tag w:val="#Nav: Standard_Sales_Invoice/1306"/>
+            <w:tag w:val="#Nav: Sample_Purchase_Invoice/5392"/>
             <w:id w:val="1291246806"/>
             <w:placeholder>
               <w:docPart w:val="985D1A8CC0F94F1291A72C14E133DEC6"/>
             </w:placeholder>
-            <w:dataBinding w:prefixMappings="xmlns:ns0='urn:microsoft-dynamics-nav/reports/Standard_Sales_Invoice/1306/'" w:xpath="/ns0:NavWordReportXmlPart[1]/ns0:Header[1]/ns0:Line[1]/ns0:VATPct_Line_Lbl[1]" w:storeItemID="{AF7A6226-6056-400F-ADDA-E1ADA7C08250}"/>
+            <w:dataBinding w:prefixMappings="xmlns:ns0='urn:microsoft-dynamics-nav/reports/Sample_Purchase_Invoice/5392/'" w:xpath="/ns0:NavWordReportXmlPart[1]/ns0:Header[1]/ns0:Line[1]/ns0:VATPct_Line_Lbl[1]" w:storeItemID="{AF7A6226-6056-400F-ADDA-E1ADA7C08250}"/>
             <w:text/>
           </w:sdtPr>
           <w:sdtContent>
@@ -1658,12 +1658,12 @@
         <w:sdt>
           <w:sdtPr>
             <w:alias w:val="#Nav: /Header/Line/LineAmount_Line_Lbl"/>
-            <w:tag w:val="#Nav: Standard_Sales_Invoice/1306"/>
+            <w:tag w:val="#Nav: Sample_Purchase_Invoice/5392"/>
             <w:id w:val="1532234539"/>
             <w:placeholder>
               <w:docPart w:val="985D1A8CC0F94F1291A72C14E133DEC6"/>
             </w:placeholder>
-            <w:dataBinding w:prefixMappings="xmlns:ns0='urn:microsoft-dynamics-nav/reports/Standard_Sales_Invoice/1306/'" w:xpath="/ns0:NavWordReportXmlPart[1]/ns0:Header[1]/ns0:Line[1]/ns0:LineAmount_Line_Lbl[1]" w:storeItemID="{AF7A6226-6056-400F-ADDA-E1ADA7C08250}"/>
+            <w:dataBinding w:prefixMappings="xmlns:ns0='urn:microsoft-dynamics-nav/reports/Sample_Purchase_Invoice/5392/'" w:xpath="/ns0:NavWordReportXmlPart[1]/ns0:Header[1]/ns0:Line[1]/ns0:LineAmount_Line_Lbl[1]" w:storeItemID="{AF7A6226-6056-400F-ADDA-E1ADA7C08250}"/>
             <w:text/>
           </w:sdtPr>
           <w:sdtContent>
@@ -1865,9 +1865,9 @@
             <w:szCs w:val="18"/>
           </w:rPr>
           <w:alias w:val="#Nav: /Header/Line"/>
-          <w:tag w:val="#Nav: Standard_Sales_Invoice/1306"/>
+          <w:tag w:val="#Nav: Sample_Purchase_Invoice/5392"/>
           <w:id w:val="1327254768"/>
-          <w15:dataBinding w:prefixMappings="xmlns:ns0='urn:microsoft-dynamics-nav/reports/Standard_Sales_Invoice/1306/' " w:xpath="/ns0:NavWordReportXmlPart[1]/ns0:Header[1]/ns0:Line" w:storeItemID="{AF7A6226-6056-400F-ADDA-E1ADA7C08250}"/>
+          <w15:dataBinding w:prefixMappings="xmlns:ns0='urn:microsoft-dynamics-nav/reports/Sample_Purchase_Invoice/5392/'" w:xpath="/ns0:NavWordReportXmlPart[1]/ns0:Header[1]/ns0:Line" w:storeItemID="{AF7A6226-6056-400F-ADDA-E1ADA7C08250}"/>
           <w15:repeatingSection/>
         </w:sdtPr>
         <w:sdtEndPr>
@@ -1912,12 +1912,12 @@
                       <w:szCs w:val="18"/>
                     </w:rPr>
                     <w:alias w:val="#Nav: /Header/Line/ItemNo_Line"/>
-                    <w:tag w:val="#Nav: Standard_Sales_Invoice/1306"/>
+                    <w:tag w:val="#Nav: Sample_Purchase_Invoice/5392"/>
                     <w:id w:val="-1032108260"/>
                     <w:placeholder>
                       <w:docPart w:val="CE3A2B3BDF4E4FBBACBC13BD791058D6"/>
                     </w:placeholder>
-                    <w:dataBinding w:prefixMappings="xmlns:ns0='urn:microsoft-dynamics-nav/reports/Standard_Sales_Invoice/1306/'" w:xpath="/ns0:NavWordReportXmlPart[1]/ns0:Header[1]/ns0:Line[1]/ns0:ItemNo_Line[1]" w:storeItemID="{AF7A6226-6056-400F-ADDA-E1ADA7C08250}"/>
+                    <w:dataBinding w:prefixMappings="xmlns:ns0='urn:microsoft-dynamics-nav/reports/Sample_Purchase_Invoice/5392/'" w:xpath="/ns0:NavWordReportXmlPart[1]/ns0:Header[1]/ns0:Line[1]/ns0:ItemNo_Line[1]" w:storeItemID="{AF7A6226-6056-400F-ADDA-E1ADA7C08250}"/>
                     <w:text/>
                   </w:sdtPr>
                   <w:sdtEndPr>
@@ -1956,12 +1956,12 @@
                       <w:szCs w:val="18"/>
                     </w:rPr>
                     <w:alias w:val="#Nav: /Header/Line/Description_Line"/>
-                    <w:tag w:val="#Nav: Standard_Sales_Invoice/1306"/>
+                    <w:tag w:val="#Nav: Sample_Purchase_Invoice/5392"/>
                     <w:id w:val="-1420935410"/>
                     <w:placeholder>
                       <w:docPart w:val="2F3BA42080DA4A4583F0744EA32700A9"/>
                     </w:placeholder>
-                    <w:dataBinding w:prefixMappings="xmlns:ns0='urn:microsoft-dynamics-nav/reports/Standard_Sales_Invoice/1306/'" w:xpath="/ns0:NavWordReportXmlPart[1]/ns0:Header[1]/ns0:Line[1]/ns0:Description_Line[1]" w:storeItemID="{AF7A6226-6056-400F-ADDA-E1ADA7C08250}"/>
+                    <w:dataBinding w:prefixMappings="xmlns:ns0='urn:microsoft-dynamics-nav/reports/Sample_Purchase_Invoice/5392/'" w:xpath="/ns0:NavWordReportXmlPart[1]/ns0:Header[1]/ns0:Line[1]/ns0:Description_Line[1]" w:storeItemID="{AF7A6226-6056-400F-ADDA-E1ADA7C08250}"/>
                     <w:text/>
                   </w:sdtPr>
                   <w:sdtContent>
@@ -1995,12 +1995,12 @@
                       <w:szCs w:val="18"/>
                     </w:rPr>
                     <w:alias w:val="#Nav: /Header/Line/ShipmentDate_Line"/>
-                    <w:tag w:val="#Nav: Standard_Sales_Invoice/1306"/>
+                    <w:tag w:val="#Nav: Sample_Purchase_Invoice/5392"/>
                     <w:id w:val="223189048"/>
                     <w:placeholder>
                       <w:docPart w:val="985D1A8CC0F94F1291A72C14E133DEC6"/>
                     </w:placeholder>
-                    <w:dataBinding w:prefixMappings="xmlns:ns0='urn:microsoft-dynamics-nav/reports/Standard_Sales_Invoice/1306/'" w:xpath="/ns0:NavWordReportXmlPart[1]/ns0:Header[1]/ns0:Line[1]/ns0:ShipmentDate_Line[1]" w:storeItemID="{AF7A6226-6056-400F-ADDA-E1ADA7C08250}"/>
+                    <w:dataBinding w:prefixMappings="xmlns:ns0='urn:microsoft-dynamics-nav/reports/Sample_Purchase_Invoice/5392/'" w:xpath="/ns0:NavWordReportXmlPart[1]/ns0:Header[1]/ns0:Line[1]/ns0:ShipmentDate_Line[1]" w:storeItemID="{AF7A6226-6056-400F-ADDA-E1ADA7C08250}"/>
                     <w:text/>
                   </w:sdtPr>
                   <w:sdtContent>
@@ -2034,12 +2034,12 @@
                       <w:szCs w:val="18"/>
                     </w:rPr>
                     <w:alias w:val="#Nav: /Header/Line/Quantity_Line"/>
-                    <w:tag w:val="#Nav: Standard_Sales_Invoice/1306"/>
+                    <w:tag w:val="#Nav: Sample_Purchase_Invoice/5392"/>
                     <w:id w:val="382909601"/>
                     <w:placeholder>
                       <w:docPart w:val="0F13787F408C4E038FEAEF713E96AA7B"/>
                     </w:placeholder>
-                    <w:dataBinding w:prefixMappings="xmlns:ns0='urn:microsoft-dynamics-nav/reports/Standard_Sales_Invoice/1306/'" w:xpath="/ns0:NavWordReportXmlPart[1]/ns0:Header[1]/ns0:Line[1]/ns0:Quantity_Line[1]" w:storeItemID="{AF7A6226-6056-400F-ADDA-E1ADA7C08250}"/>
+                    <w:dataBinding w:prefixMappings="xmlns:ns0='urn:microsoft-dynamics-nav/reports/Sample_Purchase_Invoice/5392/'" w:xpath="/ns0:NavWordReportXmlPart[1]/ns0:Header[1]/ns0:Line[1]/ns0:Quantity_Line[1]" w:storeItemID="{AF7A6226-6056-400F-ADDA-E1ADA7C08250}"/>
                     <w:text/>
                   </w:sdtPr>
                   <w:sdtContent>
@@ -2074,12 +2074,12 @@
                       <w:szCs w:val="18"/>
                     </w:rPr>
                     <w:alias w:val="#Nav: /Header/Line/UnitOfMeasure"/>
-                    <w:tag w:val="#Nav: Standard_Sales_Invoice/1306"/>
+                    <w:tag w:val="#Nav: Sample_Purchase_Invoice/5392"/>
                     <w:id w:val="436108881"/>
                     <w:placeholder>
                       <w:docPart w:val="7ED73EEBDDAE4C7EB80482493F3779EC"/>
                     </w:placeholder>
-                    <w:dataBinding w:prefixMappings="xmlns:ns0='urn:microsoft-dynamics-nav/reports/Standard_Sales_Invoice/1306/'" w:xpath="/ns0:NavWordReportXmlPart[1]/ns0:Header[1]/ns0:Line[1]/ns0:UnitOfMeasure[1]" w:storeItemID="{AF7A6226-6056-400F-ADDA-E1ADA7C08250}"/>
+                    <w:dataBinding w:prefixMappings="xmlns:ns0='urn:microsoft-dynamics-nav/reports/Sample_Purchase_Invoice/5392/'" w:xpath="/ns0:NavWordReportXmlPart[1]/ns0:Header[1]/ns0:Line[1]/ns0:UnitOfMeasure[1]" w:storeItemID="{AF7A6226-6056-400F-ADDA-E1ADA7C08250}"/>
                     <w:text/>
                   </w:sdtPr>
                   <w:sdtContent>
@@ -2113,12 +2113,12 @@
                       <w:szCs w:val="18"/>
                     </w:rPr>
                     <w:alias w:val="#Nav: /Header/Line/UnitPrice"/>
-                    <w:tag w:val="#Nav: Standard_Sales_Invoice/1306"/>
+                    <w:tag w:val="#Nav: Sample_Purchase_Invoice/5392"/>
                     <w:id w:val="773364929"/>
                     <w:placeholder>
                       <w:docPart w:val="1F9303D05B81402C9EF367D4288F3C10"/>
                     </w:placeholder>
-                    <w:dataBinding w:prefixMappings="xmlns:ns0='urn:microsoft-dynamics-nav/reports/Standard_Sales_Invoice/1306/'" w:xpath="/ns0:NavWordReportXmlPart[1]/ns0:Header[1]/ns0:Line[1]/ns0:UnitPrice[1]" w:storeItemID="{AF7A6226-6056-400F-ADDA-E1ADA7C08250}"/>
+                    <w:dataBinding w:prefixMappings="xmlns:ns0='urn:microsoft-dynamics-nav/reports/Sample_Purchase_Invoice/5392/'" w:xpath="/ns0:NavWordReportXmlPart[1]/ns0:Header[1]/ns0:Line[1]/ns0:UnitPrice[1]" w:storeItemID="{AF7A6226-6056-400F-ADDA-E1ADA7C08250}"/>
                     <w:text/>
                   </w:sdtPr>
                   <w:sdtContent>
@@ -2153,12 +2153,12 @@
                       <w:szCs w:val="18"/>
                     </w:rPr>
                     <w:alias w:val="#Nav: /Header/Line/LineDiscountPercentText_Line"/>
-                    <w:tag w:val="#Nav: Standard_Sales_Invoice/1306"/>
+                    <w:tag w:val="#Nav: Sample_Purchase_Invoice/5392"/>
                     <w:id w:val="114875444"/>
                     <w:placeholder>
                       <w:docPart w:val="CFC486A3B8D946E881D80DC1D14118D7"/>
                     </w:placeholder>
-                    <w:dataBinding w:prefixMappings="xmlns:ns0='urn:microsoft-dynamics-nav/reports/Standard_Sales_Invoice/1306/'" w:xpath="/ns0:NavWordReportXmlPart[1]/ns0:Header[1]/ns0:Line[1]/ns0:LineDiscountPercentText_Line[1]" w:storeItemID="{AF7A6226-6056-400F-ADDA-E1ADA7C08250}"/>
+                    <w:dataBinding w:prefixMappings="xmlns:ns0='urn:microsoft-dynamics-nav/reports/Sample_Purchase_Invoice/5392/'" w:xpath="/ns0:NavWordReportXmlPart[1]/ns0:Header[1]/ns0:Line[1]/ns0:LineDiscountPercentText_Line[1]" w:storeItemID="{AF7A6226-6056-400F-ADDA-E1ADA7C08250}"/>
                     <w:text/>
                   </w:sdtPr>
                   <w:sdtContent>
@@ -2193,12 +2193,12 @@
                       <w:szCs w:val="18"/>
                     </w:rPr>
                     <w:alias w:val="#Nav: /Header/Line/VATPct_Line"/>
-                    <w:tag w:val="#Nav: Standard_Sales_Invoice/1306"/>
+                    <w:tag w:val="#Nav: Sample_Purchase_Invoice/5392"/>
                     <w:id w:val="1684940473"/>
                     <w:placeholder>
                       <w:docPart w:val="49788B402E8D48C187022BBC142D01A0"/>
                     </w:placeholder>
-                    <w:dataBinding w:prefixMappings="xmlns:ns0='urn:microsoft-dynamics-nav/reports/Standard_Sales_Invoice/1306/'" w:xpath="/ns0:NavWordReportXmlPart[1]/ns0:Header[1]/ns0:Line[1]/ns0:VATPct_Line[1]" w:storeItemID="{AF7A6226-6056-400F-ADDA-E1ADA7C08250}"/>
+                    <w:dataBinding w:prefixMappings="xmlns:ns0='urn:microsoft-dynamics-nav/reports/Sample_Purchase_Invoice/5392/'" w:xpath="/ns0:NavWordReportXmlPart[1]/ns0:Header[1]/ns0:Line[1]/ns0:VATPct_Line[1]" w:storeItemID="{AF7A6226-6056-400F-ADDA-E1ADA7C08250}"/>
                     <w:text/>
                   </w:sdtPr>
                   <w:sdtContent>
@@ -2233,12 +2233,12 @@
                       <w:szCs w:val="18"/>
                     </w:rPr>
                     <w:alias w:val="#Nav: /Header/Line/LineAmount_Line"/>
-                    <w:tag w:val="#Nav: Standard_Sales_Invoice/1306"/>
+                    <w:tag w:val="#Nav: Sample_Purchase_Invoice/5392"/>
                     <w:id w:val="-1829895906"/>
                     <w:placeholder>
                       <w:docPart w:val="3D87FDC4CF4D4D659D8B06BC5BC0CFC7"/>
                     </w:placeholder>
-                    <w:dataBinding w:prefixMappings="xmlns:ns0='urn:microsoft-dynamics-nav/reports/Standard_Sales_Invoice/1306/'" w:xpath="/ns0:NavWordReportXmlPart[1]/ns0:Header[1]/ns0:Line[1]/ns0:LineAmount_Line[1]" w:storeItemID="{AF7A6226-6056-400F-ADDA-E1ADA7C08250}"/>
+                    <w:dataBinding w:prefixMappings="xmlns:ns0='urn:microsoft-dynamics-nav/reports/Sample_Purchase_Invoice/5392/'" w:xpath="/ns0:NavWordReportXmlPart[1]/ns0:Header[1]/ns0:Line[1]/ns0:LineAmount_Line[1]" w:storeItemID="{AF7A6226-6056-400F-ADDA-E1ADA7C08250}"/>
                     <w:text/>
                   </w:sdtPr>
                   <w:sdtContent>
@@ -2380,9 +2380,9 @@
             <w:bCs/>
           </w:rPr>
           <w:alias w:val="#Nav: /Header/ReportTotalsLine"/>
-          <w:tag w:val="#Nav: Standard_Sales_Invoice/1306"/>
+          <w:tag w:val="#Nav: Sample_Purchase_Invoice/5392"/>
           <w:id w:val="1981810996"/>
-          <w15:dataBinding w:prefixMappings="xmlns:ns0='urn:microsoft-dynamics-nav/reports/Standard_Sales_Invoice/1306/' " w:xpath="/ns0:NavWordReportXmlPart[1]/ns0:Header[1]/ns0:ReportTotalsLine" w:storeItemID="{AF7A6226-6056-400F-ADDA-E1ADA7C08250}"/>
+          <w15:dataBinding w:prefixMappings="xmlns:ns0='urn:microsoft-dynamics-nav/reports/Sample_Purchase_Invoice/5392/'" w:xpath="/ns0:NavWordReportXmlPart[1]/ns0:Header[1]/ns0:ReportTotalsLine" w:storeItemID="{AF7A6226-6056-400F-ADDA-E1ADA7C08250}"/>
           <w15:repeatingSection/>
         </w:sdtPr>
         <w:sdtEndPr>
@@ -2469,12 +2469,12 @@
                 <w:sdt>
                   <w:sdtPr>
                     <w:alias w:val="#Nav: /Header/ReportTotalsLine/Description_ReportTotalsLine"/>
-                    <w:tag w:val="#Nav: Standard_Sales_Invoice/1306"/>
+                    <w:tag w:val="#Nav: Sample_Purchase_Invoice/5392"/>
                     <w:id w:val="1468313313"/>
                     <w:placeholder>
                       <w:docPart w:val="985D1A8CC0F94F1291A72C14E133DEC6"/>
                     </w:placeholder>
-                    <w:dataBinding w:prefixMappings="xmlns:ns0='urn:microsoft-dynamics-nav/reports/Standard_Sales_Invoice/1306/'" w:xpath="/ns0:NavWordReportXmlPart[1]/ns0:Header[1]/ns0:ReportTotalsLine[1]/ns0:Description_ReportTotalsLine[1]" w:storeItemID="{AF7A6226-6056-400F-ADDA-E1ADA7C08250}"/>
+                    <w:dataBinding w:prefixMappings="xmlns:ns0='urn:microsoft-dynamics-nav/reports/Sample_Purchase_Invoice/5392/'" w:xpath="/ns0:NavWordReportXmlPart[1]/ns0:Header[1]/ns0:ReportTotalsLine[1]/ns0:Description_ReportTotalsLine[1]" w:storeItemID="{AF7A6226-6056-400F-ADDA-E1ADA7C08250}"/>
                     <w:text/>
                   </w:sdtPr>
                   <w:sdtContent>
@@ -2500,12 +2500,12 @@
                 <w:sdt>
                   <w:sdtPr>
                     <w:alias w:val="#Nav: /Header/ReportTotalsLine/Amount_ReportTotalsLine"/>
-                    <w:tag w:val="#Nav: Standard_Sales_Invoice/1306"/>
+                    <w:tag w:val="#Nav: Sample_Purchase_Invoice/5392"/>
                     <w:id w:val="1520812946"/>
                     <w:placeholder>
                       <w:docPart w:val="985D1A8CC0F94F1291A72C14E133DEC6"/>
                     </w:placeholder>
-                    <w:dataBinding w:prefixMappings="xmlns:ns0='urn:microsoft-dynamics-nav/reports/Standard_Sales_Invoice/1306/'" w:xpath="/ns0:NavWordReportXmlPart[1]/ns0:Header[1]/ns0:ReportTotalsLine[1]/ns0:Amount_ReportTotalsLine[1]" w:storeItemID="{AF7A6226-6056-400F-ADDA-E1ADA7C08250}"/>
+                    <w:dataBinding w:prefixMappings="xmlns:ns0='urn:microsoft-dynamics-nav/reports/Sample_Purchase_Invoice/5392/'" w:xpath="/ns0:NavWordReportXmlPart[1]/ns0:Header[1]/ns0:ReportTotalsLine[1]/ns0:Amount_ReportTotalsLine[1]" w:storeItemID="{AF7A6226-6056-400F-ADDA-E1ADA7C08250}"/>
                     <w:text/>
                   </w:sdtPr>
                   <w:sdtContent>
@@ -2676,12 +2676,12 @@
               <w:b/>
             </w:rPr>
             <w:alias w:val="#Nav: /Header/Totals/TotalAmountExclInclVATText"/>
-            <w:tag w:val="#Nav: Standard_Sales_Invoice/1306"/>
+            <w:tag w:val="#Nav: Sample_Purchase_Invoice/5392"/>
             <w:id w:val="721562155"/>
             <w:placeholder>
               <w:docPart w:val="DefaultPlaceholder_-1854013440"/>
             </w:placeholder>
-            <w:dataBinding w:prefixMappings="xmlns:ns0='urn:microsoft-dynamics-nav/reports/Standard_Sales_Invoice/1306/'" w:xpath="/ns0:NavWordReportXmlPart[1]/ns0:Header[1]/ns0:Totals[1]/ns0:TotalAmountExclInclVATText[1]" w:storeItemID="{AF7A6226-6056-400F-ADDA-E1ADA7C08250}"/>
+            <w:dataBinding w:prefixMappings="xmlns:ns0='urn:microsoft-dynamics-nav/reports/Sample_Purchase_Invoice/5392/'" w:xpath="/ns0:NavWordReportXmlPart[1]/ns0:Header[1]/ns0:Totals[1]/ns0:TotalAmountExclInclVATText[1]" w:storeItemID="{AF7A6226-6056-400F-ADDA-E1ADA7C08250}"/>
             <w:text/>
           </w:sdtPr>
           <w:sdtContent>
@@ -2718,12 +2718,12 @@
               <w:b/>
             </w:rPr>
             <w:alias w:val="#Nav: /Header/Totals/TotalAmountExclInclVAT"/>
-            <w:tag w:val="#Nav: Standard_Sales_Invoice/1306"/>
+            <w:tag w:val="#Nav: Sample_Purchase_Invoice/5392"/>
             <w:id w:val="74169730"/>
             <w:placeholder>
               <w:docPart w:val="DefaultPlaceholder_-1854013440"/>
             </w:placeholder>
-            <w:dataBinding w:prefixMappings="xmlns:ns0='urn:microsoft-dynamics-nav/reports/Standard_Sales_Invoice/1306/'" w:xpath="/ns0:NavWordReportXmlPart[1]/ns0:Header[1]/ns0:Totals[1]/ns0:TotalAmountExclInclVAT[1]" w:storeItemID="{AF7A6226-6056-400F-ADDA-E1ADA7C08250}"/>
+            <w:dataBinding w:prefixMappings="xmlns:ns0='urn:microsoft-dynamics-nav/reports/Sample_Purchase_Invoice/5392/'" w:xpath="/ns0:NavWordReportXmlPart[1]/ns0:Header[1]/ns0:Totals[1]/ns0:TotalAmountExclInclVAT[1]" w:storeItemID="{AF7A6226-6056-400F-ADDA-E1ADA7C08250}"/>
             <w:text/>
           </w:sdtPr>
           <w:sdtContent>
@@ -2765,12 +2765,12 @@
           <w:b/>
         </w:rPr>
         <w:alias w:val="#Nav: /Header/RemainingAmountText"/>
-        <w:tag w:val="#Nav: Standard_Sales_Invoice/1306"/>
+        <w:tag w:val="#Nav: Sample_Purchase_Invoice/5392"/>
         <w:id w:val="647710353"/>
         <w:placeholder>
           <w:docPart w:val="DefaultPlaceholder_-1854013440"/>
         </w:placeholder>
-        <w:dataBinding w:prefixMappings="xmlns:ns0='urn:microsoft-dynamics-nav/reports/Standard_Sales_Invoice/1306/'" w:xpath="/ns0:NavWordReportXmlPart[1]/ns0:Header[1]/ns0:RemainingAmountText[1]" w:storeItemID="{AF7A6226-6056-400F-ADDA-E1ADA7C08250}"/>
+        <w:dataBinding w:prefixMappings="xmlns:ns0='urn:microsoft-dynamics-nav/reports/Sample_Purchase_Invoice/5392/'" w:xpath="/ns0:NavWordReportXmlPart[1]/ns0:Header[1]/ns0:RemainingAmountText[1]" w:storeItemID="{AF7A6226-6056-400F-ADDA-E1ADA7C08250}"/>
         <w:text/>
       </w:sdtPr>
       <w:sdtContent>
@@ -2831,12 +2831,12 @@
               <w:szCs w:val="20"/>
             </w:rPr>
             <w:alias w:val="#Nav: /Header/VATClauses_Lbl"/>
-            <w:tag w:val="#Nav: Standard_Sales_Invoice/1306"/>
+            <w:tag w:val="#Nav: Sample_Purchase_Invoice/5392"/>
             <w:id w:val="1875570075"/>
             <w:placeholder>
               <w:docPart w:val="DefaultPlaceholder_1081868574"/>
             </w:placeholder>
-            <w:dataBinding w:prefixMappings="xmlns:ns0='urn:microsoft-dynamics-nav/reports/Standard_Sales_Invoice/1306/'" w:xpath="/ns0:NavWordReportXmlPart[1]/ns0:Header[1]/ns0:VATClauses_Lbl[1]" w:storeItemID="{AF7A6226-6056-400F-ADDA-E1ADA7C08250}"/>
+            <w:dataBinding w:prefixMappings="xmlns:ns0='urn:microsoft-dynamics-nav/reports/Sample_Purchase_Invoice/5392/'" w:xpath="/ns0:NavWordReportXmlPart[1]/ns0:Header[1]/ns0:VATClauses_Lbl[1]" w:storeItemID="{AF7A6226-6056-400F-ADDA-E1ADA7C08250}"/>
             <w:text/>
           </w:sdtPr>
           <w:sdtContent>
@@ -2899,12 +2899,12 @@
               <w:szCs w:val="20"/>
             </w:rPr>
             <w:alias w:val="#Nav: /Header/VATIdentifier_Lbl"/>
-            <w:tag w:val="#Nav: Standard_Sales_Invoice/1306"/>
+            <w:tag w:val="#Nav: Sample_Purchase_Invoice/5392"/>
             <w:id w:val="-853264483"/>
             <w:placeholder>
               <w:docPart w:val="DefaultPlaceholder_1081868574"/>
             </w:placeholder>
-            <w:dataBinding w:prefixMappings="xmlns:ns0='urn:microsoft-dynamics-nav/reports/Standard_Sales_Invoice/1306/'" w:xpath="/ns0:NavWordReportXmlPart[1]/ns0:Header[1]/ns0:VATIdentifier_Lbl[1]" w:storeItemID="{AF7A6226-6056-400F-ADDA-E1ADA7C08250}"/>
+            <w:dataBinding w:prefixMappings="xmlns:ns0='urn:microsoft-dynamics-nav/reports/Sample_Purchase_Invoice/5392/'" w:xpath="/ns0:NavWordReportXmlPart[1]/ns0:Header[1]/ns0:VATIdentifier_Lbl[1]" w:storeItemID="{AF7A6226-6056-400F-ADDA-E1ADA7C08250}"/>
             <w:text/>
           </w:sdtPr>
           <w:sdtContent>
@@ -2966,9 +2966,9 @@
             <w:sz w:val="18"/>
           </w:rPr>
           <w:alias w:val="#Nav: /Header/VATClauseLine"/>
-          <w:tag w:val="#Nav: Standard_Sales_Invoice/1306"/>
+          <w:tag w:val="#Nav: Sample_Purchase_Invoice/5392"/>
           <w:id w:val="1234901919"/>
-          <w15:dataBinding w:prefixMappings="xmlns:ns0='urn:microsoft-dynamics-nav/reports/Standard_Sales_Invoice/1306/' " w:xpath="/ns0:NavWordReportXmlPart[1]/ns0:Header[1]/ns0:VATClauseLine" w:storeItemID="{AF7A6226-6056-400F-ADDA-E1ADA7C08250}"/>
+          <w15:dataBinding w:prefixMappings="xmlns:ns0='urn:microsoft-dynamics-nav/reports/Sample_Purchase_Invoice/5392/'" w:xpath="/ns0:NavWordReportXmlPart[1]/ns0:Header[1]/ns0:VATClauseLine" w:storeItemID="{AF7A6226-6056-400F-ADDA-E1ADA7C08250}"/>
           <w15:repeatingSection/>
         </w:sdtPr>
         <w:sdtContent>
@@ -3008,12 +3008,12 @@
                       <w:sz w:val="18"/>
                     </w:rPr>
                     <w:alias w:val="#Nav: /Header/VATClauseLine/VATIdentifier_VATClauseLine"/>
-                    <w:tag w:val="#Nav: Standard_Sales_Invoice/1306"/>
+                    <w:tag w:val="#Nav: Sample_Purchase_Invoice/5392"/>
                     <w:id w:val="-483620067"/>
                     <w:placeholder>
                       <w:docPart w:val="DefaultPlaceholder_1081868574"/>
                     </w:placeholder>
-                    <w:dataBinding w:prefixMappings="xmlns:ns0='urn:microsoft-dynamics-nav/reports/Standard_Sales_Invoice/1306/'" w:xpath="/ns0:NavWordReportXmlPart[1]/ns0:Header[1]/ns0:VATClauseLine[1]/ns0:VATIdentifier_VATClauseLine[1]" w:storeItemID="{AF7A6226-6056-400F-ADDA-E1ADA7C08250}"/>
+                    <w:dataBinding w:prefixMappings="xmlns:ns0='urn:microsoft-dynamics-nav/reports/Sample_Purchase_Invoice/5392/'" w:xpath="/ns0:NavWordReportXmlPart[1]/ns0:Header[1]/ns0:VATClauseLine[1]/ns0:VATIdentifier_VATClauseLine[1]" w:storeItemID="{AF7A6226-6056-400F-ADDA-E1ADA7C08250}"/>
                     <w:text/>
                   </w:sdtPr>
                   <w:sdtContent>
@@ -3051,12 +3051,12 @@
                       <w:sz w:val="18"/>
                     </w:rPr>
                     <w:alias w:val="#Nav: /Header/VATClauseLine/Description_VATClauseLine"/>
-                    <w:tag w:val="#Nav: Standard_Sales_Invoice/1306"/>
+                    <w:tag w:val="#Nav: Sample_Purchase_Invoice/5392"/>
                     <w:id w:val="983973089"/>
                     <w:placeholder>
                       <w:docPart w:val="DefaultPlaceholder_1081868574"/>
                     </w:placeholder>
-                    <w:dataBinding w:prefixMappings="xmlns:ns0='urn:microsoft-dynamics-nav/reports/Standard_Sales_Invoice/1306/'" w:xpath="/ns0:NavWordReportXmlPart[1]/ns0:Header[1]/ns0:VATClauseLine[1]/ns0:Description_VATClauseLine[1]" w:storeItemID="{AF7A6226-6056-400F-ADDA-E1ADA7C08250}"/>
+                    <w:dataBinding w:prefixMappings="xmlns:ns0='urn:microsoft-dynamics-nav/reports/Sample_Purchase_Invoice/5392/'" w:xpath="/ns0:NavWordReportXmlPart[1]/ns0:Header[1]/ns0:VATClauseLine[1]/ns0:Description_VATClauseLine[1]" w:storeItemID="{AF7A6226-6056-400F-ADDA-E1ADA7C08250}"/>
                     <w:text/>
                   </w:sdtPr>
                   <w:sdtContent>
@@ -3094,12 +3094,12 @@
                       <w:sz w:val="18"/>
                     </w:rPr>
                     <w:alias w:val="#Nav: /Header/VATClauseLine/VATAmount_VATClauseLine"/>
-                    <w:tag w:val="#Nav: Standard_Sales_Invoice/1306"/>
+                    <w:tag w:val="#Nav: Sample_Purchase_Invoice/5392"/>
                     <w:id w:val="-1432200154"/>
                     <w:placeholder>
                       <w:docPart w:val="DefaultPlaceholder_1081868574"/>
                     </w:placeholder>
-                    <w:dataBinding w:prefixMappings="xmlns:ns0='urn:microsoft-dynamics-nav/reports/Standard_Sales_Invoice/1306/'" w:xpath="/ns0:NavWordReportXmlPart[1]/ns0:Header[1]/ns0:VATClauseLine[1]/ns0:VATAmount_VATClauseLine[1]" w:storeItemID="{AF7A6226-6056-400F-ADDA-E1ADA7C08250}"/>
+                    <w:dataBinding w:prefixMappings="xmlns:ns0='urn:microsoft-dynamics-nav/reports/Sample_Purchase_Invoice/5392/'" w:xpath="/ns0:NavWordReportXmlPart[1]/ns0:Header[1]/ns0:VATClauseLine[1]/ns0:VATAmount_VATClauseLine[1]" w:storeItemID="{AF7A6226-6056-400F-ADDA-E1ADA7C08250}"/>
                     <w:text/>
                   </w:sdtPr>
                   <w:sdtContent>
@@ -3239,9 +3239,9 @@
             <w:szCs w:val="16"/>
           </w:rPr>
           <w:alias w:val="#Nav: /Header/LineFee"/>
-          <w:tag w:val="#Nav: Standard_Sales_Invoice/1306"/>
+          <w:tag w:val="#Nav: Sample_Purchase_Invoice/5392"/>
           <w:id w:val="-1502423256"/>
-          <w15:dataBinding w:prefixMappings="xmlns:ns0='urn:microsoft-dynamics-nav/reports/Standard_Sales_Invoice/1306/' " w:xpath="/ns0:NavWordReportXmlPart[1]/ns0:Header[1]/ns0:LineFee" w:storeItemID="{AF7A6226-6056-400F-ADDA-E1ADA7C08250}"/>
+          <w15:dataBinding w:prefixMappings="xmlns:ns0='urn:microsoft-dynamics-nav/reports/Sample_Purchase_Invoice/5392/'" w:xpath="/ns0:NavWordReportXmlPart[1]/ns0:Header[1]/ns0:LineFee" w:storeItemID="{AF7A6226-6056-400F-ADDA-E1ADA7C08250}"/>
           <w15:repeatingSection/>
         </w:sdtPr>
         <w:sdtContent>
@@ -3272,12 +3272,12 @@
                   <w:sdt>
                     <w:sdtPr>
                       <w:alias w:val="#Nav: /Header/LineFee/LineFeeCaptionText"/>
-                      <w:tag w:val="#Nav: Standard_Sales_Invoice/1306"/>
+                      <w:tag w:val="#Nav: Sample_Purchase_Invoice/5392"/>
                       <w:id w:val="-2053294864"/>
                       <w:placeholder>
                         <w:docPart w:val="985D1A8CC0F94F1291A72C14E133DEC6"/>
                       </w:placeholder>
-                      <w:dataBinding w:prefixMappings="xmlns:ns0='urn:microsoft-dynamics-nav/reports/Standard_Sales_Invoice/1306/'" w:xpath="/ns0:NavWordReportXmlPart[1]/ns0:Header[1]/ns0:LineFee[1]/ns0:LineFeeCaptionText[1]" w:storeItemID="{AF7A6226-6056-400F-ADDA-E1ADA7C08250}"/>
+                      <w:dataBinding w:prefixMappings="xmlns:ns0='urn:microsoft-dynamics-nav/reports/Sample_Purchase_Invoice/5392/'" w:xpath="/ns0:NavWordReportXmlPart[1]/ns0:Header[1]/ns0:LineFee[1]/ns0:LineFeeCaptionText[1]" w:storeItemID="{AF7A6226-6056-400F-ADDA-E1ADA7C08250}"/>
                       <w:text/>
                     </w:sdtPr>
                     <w:sdtContent>
@@ -3318,9 +3318,9 @@
           <w:u w:val="single"/>
         </w:rPr>
         <w:alias w:val="#Nav: /Header/PaymentReportingArgument"/>
-        <w:tag w:val="#Nav: Standard_Sales_Invoice/1306"/>
+        <w:tag w:val="#Nav: Sample_Purchase_Invoice/5392"/>
         <w:id w:val="940566818"/>
-        <w15:dataBinding w:prefixMappings="xmlns:ns0='urn:microsoft-dynamics-nav/reports/Standard_Sales_Invoice/1306/' " w:xpath="/ns0:NavWordReportXmlPart[1]/ns0:Header[1]/ns0:PaymentReportingArgument" w:storeItemID="{AF7A6226-6056-400F-ADDA-E1ADA7C08250}"/>
+        <w15:dataBinding w:prefixMappings="xmlns:ns0='urn:microsoft-dynamics-nav/reports/Sample_Purchase_Invoice/5392/'" w:xpath="/ns0:NavWordReportXmlPart[1]/ns0:Header[1]/ns0:PaymentReportingArgument" w:storeItemID="{AF7A6226-6056-400F-ADDA-E1ADA7C08250}"/>
         <w15:repeatingSection/>
       </w:sdtPr>
       <w:sdtContent>
@@ -3342,9 +3342,9 @@
             <w:sdt>
               <w:sdtPr>
                 <w:alias w:val="#Nav: /Header/PaymentReportingArgument/PaymentServiceLogo"/>
-                <w:tag w:val="#Nav: Standard_Sales_Invoice/1306"/>
+                <w:tag w:val="#Nav: Sample_Purchase_Invoice/5392"/>
                 <w:id w:val="-804161553"/>
-                <w:dataBinding w:prefixMappings="xmlns:ns0='urn:microsoft-dynamics-nav/reports/Standard_Sales_Invoice/1306/'" w:xpath="/ns0:NavWordReportXmlPart[1]/ns0:Header[1]/ns0:PaymentReportingArgument[1]/ns0:PaymentServiceLogo[1]" w:storeItemID="{AF7A6226-6056-400F-ADDA-E1ADA7C08250}"/>
+                <w:dataBinding w:prefixMappings="xmlns:ns0='urn:microsoft-dynamics-nav/reports/Sample_Purchase_Invoice/5392/'" w:xpath="/ns0:NavWordReportXmlPart[1]/ns0:Header[1]/ns0:PaymentReportingArgument[1]/ns0:PaymentServiceLogo[1]" w:storeItemID="{AF7A6226-6056-400F-ADDA-E1ADA7C08250}"/>
                 <w:picture/>
               </w:sdtPr>
               <w:sdtContent>
@@ -3407,12 +3407,12 @@
             <w:sdt>
               <w:sdtPr>
                 <w:alias w:val="#Nav: /Header/PaymentReportingArgument/PaymentServiceText_Url"/>
-                <w:tag w:val="#Nav: Standard_Sales_Invoice/1306"/>
+                <w:tag w:val="#Nav: Sample_Purchase_Invoice/5392"/>
                 <w:id w:val="-1198932184"/>
                 <w:placeholder>
                   <w:docPart w:val="AD8797C0A6D14B91A03C6FDC335260B2"/>
                 </w:placeholder>
-                <w:dataBinding w:prefixMappings="xmlns:ns0='urn:microsoft-dynamics-nav/reports/Standard_Sales_Invoice/1306/'" w:xpath="/ns0:NavWordReportXmlPart[1]/ns0:Header[1]/ns0:PaymentReportingArgument[1]/ns0:PaymentServiceText_Url[1]" w:storeItemID="{AF7A6226-6056-400F-ADDA-E1ADA7C08250}"/>
+                <w:dataBinding w:prefixMappings="xmlns:ns0='urn:microsoft-dynamics-nav/reports/Sample_Purchase_Invoice/5392/'" w:xpath="/ns0:NavWordReportXmlPart[1]/ns0:Header[1]/ns0:PaymentReportingArgument[1]/ns0:PaymentServiceText_Url[1]" w:storeItemID="{AF7A6226-6056-400F-ADDA-E1ADA7C08250}"/>
                 <w:text/>
               </w:sdtPr>
               <w:sdtContent>
@@ -3476,10 +3476,10 @@
     <w:sdt>
       <w:sdtPr>
         <w:alias w:val="#Nav: /Header/QR_Code_Image"/>
-        <w:tag w:val="#Nav: Standard_Sales_Invoice/1306"/>
+        <w:tag w:val="#Nav: Sample_Purchase_Invoice/5392"/>
         <w:id w:val="1865555775"/>
         <w:showingPlcHdr/>
-        <w:dataBinding w:prefixMappings="xmlns:ns0='urn:microsoft-dynamics-nav/reports/Standard_Sales_Invoice/1306/' " w:xpath="/ns0:NavWordReportXmlPart[1]/ns0:Header[1]/ns0:QR_Code_Image[1]" w:storeItemID="{AF7A6226-6056-400F-ADDA-E1ADA7C08250}"/>
+        <w:dataBinding w:prefixMappings="xmlns:ns0='urn:microsoft-dynamics-nav/reports/Sample_Purchase_Invoice/5392/'" w:xpath="/ns0:NavWordReportXmlPart[1]/ns0:Header[1]/ns0:QR_Code_Image[1]" w:storeItemID="{AF7A6226-6056-400F-ADDA-E1ADA7C08250}"/>
         <w:picture/>
       </w:sdtPr>
       <w:sdtContent>
@@ -3642,12 +3642,12 @@
                   <w:lang w:val="da-DK"/>
                 </w:rPr>
                 <w:alias w:val="#Nav: /Header/CompanyLegalStatement"/>
-                <w:tag w:val="#Nav: Standard_Sales_Invoice/1306"/>
+                <w:tag w:val="#Nav: Sample_Purchase_Invoice/5392"/>
                 <w:id w:val="-207500241"/>
                 <w:placeholder>
                   <w:docPart w:val="D74323E5E83F4DBCB91329738FC0774A"/>
                 </w:placeholder>
-                <w:dataBinding w:prefixMappings="xmlns:ns0='urn:microsoft-dynamics-nav/reports/Standard_Sales_Invoice/1306/'" w:xpath="/ns0:NavWordReportXmlPart[1]/ns0:Header[1]/ns0:CompanyLegalStatement[1]" w:storeItemID="{AF7A6226-6056-400F-ADDA-E1ADA7C08250}"/>
+                <w:dataBinding w:prefixMappings="xmlns:ns0='urn:microsoft-dynamics-nav/reports/Sample_Purchase_Invoice/5392/'" w:xpath="/ns0:NavWordReportXmlPart[1]/ns0:Header[1]/ns0:CompanyLegalStatement[1]" w:storeItemID="{AF7A6226-6056-400F-ADDA-E1ADA7C08250}"/>
                 <w:text/>
               </w:sdtPr>
               <w:sdtContent>
@@ -3733,12 +3733,12 @@
             <w:lang w:val="da-DK"/>
           </w:rPr>
           <w:alias w:val="#Nav: /Header/CompanyLegalStatement"/>
-          <w:tag w:val="#Nav: Standard_Sales_Invoice/1306"/>
+          <w:tag w:val="#Nav: Sample_Purchase_Invoice/5392"/>
           <w:id w:val="1896625259"/>
           <w:placeholder>
             <w:docPart w:val="054778FD3B804B0395E33E0348229CE9"/>
           </w:placeholder>
-          <w:dataBinding w:prefixMappings="xmlns:ns0='urn:microsoft-dynamics-nav/reports/Standard_Sales_Invoice/1306/'" w:xpath="/ns0:NavWordReportXmlPart[1]/ns0:Header[1]/ns0:CompanyLegalStatement[1]" w:storeItemID="{AF7A6226-6056-400F-ADDA-E1ADA7C08250}"/>
+          <w:dataBinding w:prefixMappings="xmlns:ns0='urn:microsoft-dynamics-nav/reports/Sample_Purchase_Invoice/5392/'" w:xpath="/ns0:NavWordReportXmlPart[1]/ns0:Header[1]/ns0:CompanyLegalStatement[1]" w:storeItemID="{AF7A6226-6056-400F-ADDA-E1ADA7C08250}"/>
           <w:text/>
         </w:sdtPr>
         <w:sdtContent>
@@ -3769,12 +3769,12 @@
       <w:sdt>
         <w:sdtPr>
           <w:alias w:val="#Nav: /Header/CompanyVATRegistrationNo_Lbl"/>
-          <w:tag w:val="#Nav: Standard_Sales_Invoice/1306"/>
+          <w:tag w:val="#Nav: Sample_Purchase_Invoice/5392"/>
           <w:id w:val="1000698169"/>
           <w:placeholder>
             <w:docPart w:val="5B0A98CDBECA4FC3BC7918DD25E7F753"/>
           </w:placeholder>
-          <w:dataBinding w:prefixMappings="xmlns:ns0='urn:microsoft-dynamics-nav/reports/Standard_Sales_Invoice/1306/'" w:xpath="/ns0:NavWordReportXmlPart[1]/ns0:Header[1]/ns0:CompanyVATRegistrationNo_Lbl[1]" w:storeItemID="{AF7A6226-6056-400F-ADDA-E1ADA7C08250}"/>
+          <w:dataBinding w:prefixMappings="xmlns:ns0='urn:microsoft-dynamics-nav/reports/Sample_Purchase_Invoice/5392/'" w:xpath="/ns0:NavWordReportXmlPart[1]/ns0:Header[1]/ns0:CompanyVATRegistrationNo_Lbl[1]" w:storeItemID="{AF7A6226-6056-400F-ADDA-E1ADA7C08250}"/>
           <w:text/>
         </w:sdtPr>
         <w:sdtContent>
@@ -3799,12 +3799,12 @@
       <w:sdt>
         <w:sdtPr>
           <w:alias w:val="#Nav: /Header/HomePage_Header_Lbl"/>
-          <w:tag w:val="#Nav: Standard_Sales_Invoice/1306"/>
+          <w:tag w:val="#Nav: Sample_Purchase_Invoice/5392"/>
           <w:id w:val="-23945152"/>
           <w:placeholder>
             <w:docPart w:val="38D3127B98B147CAAFA424A5F82950C8"/>
           </w:placeholder>
-          <w:dataBinding w:prefixMappings="xmlns:ns0='urn:microsoft-dynamics-nav/reports/Standard_Sales_Invoice/1306/'" w:xpath="/ns0:NavWordReportXmlPart[1]/ns0:Header[1]/ns0:HomePage_Header_Lbl[1]" w:storeItemID="{AF7A6226-6056-400F-ADDA-E1ADA7C08250}"/>
+          <w:dataBinding w:prefixMappings="xmlns:ns0='urn:microsoft-dynamics-nav/reports/Sample_Purchase_Invoice/5392/'" w:xpath="/ns0:NavWordReportXmlPart[1]/ns0:Header[1]/ns0:HomePage_Header_Lbl[1]" w:storeItemID="{AF7A6226-6056-400F-ADDA-E1ADA7C08250}"/>
           <w:text/>
         </w:sdtPr>
         <w:sdtContent>
@@ -3829,12 +3829,12 @@
       <w:sdt>
         <w:sdtPr>
           <w:alias w:val="#Nav: /Header/CompanyPhoneNo_Lbl"/>
-          <w:tag w:val="#Nav: Standard_Sales_Invoice/1306"/>
+          <w:tag w:val="#Nav: Sample_Purchase_Invoice/5392"/>
           <w:id w:val="560367384"/>
           <w:placeholder>
             <w:docPart w:val="A81DB1F39E204D46A84F95F9F080C66B"/>
           </w:placeholder>
-          <w:dataBinding w:prefixMappings="xmlns:ns0='urn:microsoft-dynamics-nav/reports/Standard_Sales_Invoice/1306/'" w:xpath="/ns0:NavWordReportXmlPart[1]/ns0:Header[1]/ns0:CompanyPhoneNo_Lbl[1]" w:storeItemID="{AF7A6226-6056-400F-ADDA-E1ADA7C08250}"/>
+          <w:dataBinding w:prefixMappings="xmlns:ns0='urn:microsoft-dynamics-nav/reports/Sample_Purchase_Invoice/5392/'" w:xpath="/ns0:NavWordReportXmlPart[1]/ns0:Header[1]/ns0:CompanyPhoneNo_Lbl[1]" w:storeItemID="{AF7A6226-6056-400F-ADDA-E1ADA7C08250}"/>
           <w:text/>
         </w:sdtPr>
         <w:sdtContent>
@@ -3862,12 +3862,12 @@
       <w:sdt>
         <w:sdtPr>
           <w:alias w:val="#Nav: /Header/EMail_Header_Lbl"/>
-          <w:tag w:val="#Nav: Standard_Sales_Invoice/1306"/>
+          <w:tag w:val="#Nav: Sample_Purchase_Invoice/5392"/>
           <w:id w:val="-272474917"/>
           <w:placeholder>
             <w:docPart w:val="7F8B9C0B253F40E1A624578D9A23ECDD"/>
           </w:placeholder>
-          <w:dataBinding w:prefixMappings="xmlns:ns0='urn:microsoft-dynamics-nav/reports/Standard_Sales_Invoice/1306/'" w:xpath="/ns0:NavWordReportXmlPart[1]/ns0:Header[1]/ns0:EMail_Header_Lbl[1]" w:storeItemID="{AF7A6226-6056-400F-ADDA-E1ADA7C08250}"/>
+          <w:dataBinding w:prefixMappings="xmlns:ns0='urn:microsoft-dynamics-nav/reports/Sample_Purchase_Invoice/5392/'" w:xpath="/ns0:NavWordReportXmlPart[1]/ns0:Header[1]/ns0:EMail_Header_Lbl[1]" w:storeItemID="{AF7A6226-6056-400F-ADDA-E1ADA7C08250}"/>
           <w:text/>
         </w:sdtPr>
         <w:sdtContent>
@@ -3897,12 +3897,12 @@
       <w:sdt>
         <w:sdtPr>
           <w:alias w:val="#Nav: /Header/CompanyVATRegistrationNo"/>
-          <w:tag w:val="#Nav: Standard_Sales_Invoice/1306"/>
+          <w:tag w:val="#Nav: Sample_Purchase_Invoice/5392"/>
           <w:id w:val="-1968960596"/>
           <w:placeholder>
             <w:docPart w:val="542B45161D324E28AEE5E66E927497EC"/>
           </w:placeholder>
-          <w:dataBinding w:prefixMappings="xmlns:ns0='urn:microsoft-dynamics-nav/reports/Standard_Sales_Invoice/1306/'" w:xpath="/ns0:NavWordReportXmlPart[1]/ns0:Header[1]/ns0:CompanyVATRegistrationNo[1]" w:storeItemID="{AF7A6226-6056-400F-ADDA-E1ADA7C08250}"/>
+          <w:dataBinding w:prefixMappings="xmlns:ns0='urn:microsoft-dynamics-nav/reports/Sample_Purchase_Invoice/5392/'" w:xpath="/ns0:NavWordReportXmlPart[1]/ns0:Header[1]/ns0:CompanyVATRegistrationNo[1]" w:storeItemID="{AF7A6226-6056-400F-ADDA-E1ADA7C08250}"/>
           <w:text/>
         </w:sdtPr>
         <w:sdtContent>
@@ -3924,12 +3924,12 @@
       <w:sdt>
         <w:sdtPr>
           <w:alias w:val="#Nav: /Header/CompanyHomePage"/>
-          <w:tag w:val="#Nav: Standard_Sales_Invoice/1306"/>
+          <w:tag w:val="#Nav: Sample_Purchase_Invoice/5392"/>
           <w:id w:val="412437649"/>
           <w:placeholder>
             <w:docPart w:val="67B453FC7B04421CBE247EE125419382"/>
           </w:placeholder>
-          <w:dataBinding w:prefixMappings="xmlns:ns0='urn:microsoft-dynamics-nav/reports/Standard_Sales_Invoice/1306/'" w:xpath="/ns0:NavWordReportXmlPart[1]/ns0:Header[1]/ns0:CompanyHomePage[1]" w:storeItemID="{AF7A6226-6056-400F-ADDA-E1ADA7C08250}"/>
+          <w:dataBinding w:prefixMappings="xmlns:ns0='urn:microsoft-dynamics-nav/reports/Sample_Purchase_Invoice/5392/'" w:xpath="/ns0:NavWordReportXmlPart[1]/ns0:Header[1]/ns0:CompanyHomePage[1]" w:storeItemID="{AF7A6226-6056-400F-ADDA-E1ADA7C08250}"/>
           <w:text/>
         </w:sdtPr>
         <w:sdtContent>
@@ -3951,12 +3951,12 @@
       <w:sdt>
         <w:sdtPr>
           <w:alias w:val="#Nav: /Header/CompanyPhoneNo"/>
-          <w:tag w:val="#Nav: Standard_Sales_Invoice/1306"/>
+          <w:tag w:val="#Nav: Sample_Purchase_Invoice/5392"/>
           <w:id w:val="-1162540195"/>
           <w:placeholder>
             <w:docPart w:val="4FD74BEB63934A8DB0749BA4D6B083ED"/>
           </w:placeholder>
-          <w:dataBinding w:prefixMappings="xmlns:ns0='urn:microsoft-dynamics-nav/reports/Standard_Sales_Invoice/1306/'" w:xpath="/ns0:NavWordReportXmlPart[1]/ns0:Header[1]/ns0:CompanyPhoneNo[1]" w:storeItemID="{AF7A6226-6056-400F-ADDA-E1ADA7C08250}"/>
+          <w:dataBinding w:prefixMappings="xmlns:ns0='urn:microsoft-dynamics-nav/reports/Sample_Purchase_Invoice/5392/'" w:xpath="/ns0:NavWordReportXmlPart[1]/ns0:Header[1]/ns0:CompanyPhoneNo[1]" w:storeItemID="{AF7A6226-6056-400F-ADDA-E1ADA7C08250}"/>
           <w:text/>
         </w:sdtPr>
         <w:sdtContent>
@@ -3983,12 +3983,12 @@
       <w:sdt>
         <w:sdtPr>
           <w:alias w:val="#Nav: /Header/CompanyEMail"/>
-          <w:tag w:val="#Nav: Standard_Sales_Invoice/1306"/>
+          <w:tag w:val="#Nav: Sample_Purchase_Invoice/5392"/>
           <w:id w:val="860396444"/>
           <w:placeholder>
             <w:docPart w:val="54068B715CF34F89A307530FB3EFB91B"/>
           </w:placeholder>
-          <w:dataBinding w:prefixMappings="xmlns:ns0='urn:microsoft-dynamics-nav/reports/Standard_Sales_Invoice/1306/'" w:xpath="/ns0:NavWordReportXmlPart[1]/ns0:Header[1]/ns0:CompanyEMail[1]" w:storeItemID="{AF7A6226-6056-400F-ADDA-E1ADA7C08250}"/>
+          <w:dataBinding w:prefixMappings="xmlns:ns0='urn:microsoft-dynamics-nav/reports/Sample_Purchase_Invoice/5392/'" w:xpath="/ns0:NavWordReportXmlPart[1]/ns0:Header[1]/ns0:CompanyEMail[1]" w:storeItemID="{AF7A6226-6056-400F-ADDA-E1ADA7C08250}"/>
           <w:text/>
         </w:sdtPr>
         <w:sdtContent>
@@ -4015,12 +4015,12 @@
       <w:sdt>
         <w:sdtPr>
           <w:alias w:val="#Nav: /Header/CompanyBankName"/>
-          <w:tag w:val="#Nav: Standard_Sales_Invoice/1306"/>
+          <w:tag w:val="#Nav: Sample_Purchase_Invoice/5392"/>
           <w:id w:val="536472809"/>
           <w:placeholder>
             <w:docPart w:val="AF51C37BE9C544C0B02CEF6870C757E4"/>
           </w:placeholder>
-          <w:dataBinding w:prefixMappings="xmlns:ns0='urn:microsoft-dynamics-nav/reports/Standard_Sales_Invoice/1306/'" w:xpath="/ns0:NavWordReportXmlPart[1]/ns0:Header[1]/ns0:CompanyBankName[1]" w:storeItemID="{AF7A6226-6056-400F-ADDA-E1ADA7C08250}"/>
+          <w:dataBinding w:prefixMappings="xmlns:ns0='urn:microsoft-dynamics-nav/reports/Sample_Purchase_Invoice/5392/'" w:xpath="/ns0:NavWordReportXmlPart[1]/ns0:Header[1]/ns0:CompanyBankName[1]" w:storeItemID="{AF7A6226-6056-400F-ADDA-E1ADA7C08250}"/>
           <w:text/>
         </w:sdtPr>
         <w:sdtContent>
@@ -4045,12 +4045,12 @@
       <w:sdt>
         <w:sdtPr>
           <w:alias w:val="#Nav: /Header/CompanyIBAN_Lbl"/>
-          <w:tag w:val="#Nav: Standard_Sales_Invoice/1306"/>
+          <w:tag w:val="#Nav: Sample_Purchase_Invoice/5392"/>
           <w:id w:val="72087598"/>
           <w:placeholder>
             <w:docPart w:val="8BB73B2AFE6D4228987D25F8338CE8D7"/>
           </w:placeholder>
-          <w:dataBinding w:prefixMappings="xmlns:ns0='urn:microsoft-dynamics-nav/reports/Standard_Sales_Invoice/1306/'" w:xpath="/ns0:NavWordReportXmlPart[1]/ns0:Header[1]/ns0:CompanyIBAN_Lbl[1]" w:storeItemID="{AF7A6226-6056-400F-ADDA-E1ADA7C08250}"/>
+          <w:dataBinding w:prefixMappings="xmlns:ns0='urn:microsoft-dynamics-nav/reports/Sample_Purchase_Invoice/5392/'" w:xpath="/ns0:NavWordReportXmlPart[1]/ns0:Header[1]/ns0:CompanyIBAN_Lbl[1]" w:storeItemID="{AF7A6226-6056-400F-ADDA-E1ADA7C08250}"/>
           <w:text/>
         </w:sdtPr>
         <w:sdtContent>
@@ -4078,12 +4078,12 @@
             <w:lang w:val="da-DK"/>
           </w:rPr>
           <w:alias w:val="#Nav: /Header/CompanySWIFT_Lbl"/>
-          <w:tag w:val="#Nav: Standard_Sales_Invoice/1306"/>
+          <w:tag w:val="#Nav: Sample_Purchase_Invoice/5392"/>
           <w:id w:val="-687442409"/>
           <w:placeholder>
             <w:docPart w:val="07CDFF1FA1804FACA6815EAA30AEA205"/>
           </w:placeholder>
-          <w:dataBinding w:prefixMappings="xmlns:ns0='urn:microsoft-dynamics-nav/reports/Standard_Sales_Invoice/1306/'" w:xpath="/ns0:NavWordReportXmlPart[1]/ns0:Header[1]/ns0:CompanySWIFT_Lbl[1]" w:storeItemID="{AF7A6226-6056-400F-ADDA-E1ADA7C08250}"/>
+          <w:dataBinding w:prefixMappings="xmlns:ns0='urn:microsoft-dynamics-nav/reports/Sample_Purchase_Invoice/5392/'" w:xpath="/ns0:NavWordReportXmlPart[1]/ns0:Header[1]/ns0:CompanySWIFT_Lbl[1]" w:storeItemID="{AF7A6226-6056-400F-ADDA-E1ADA7C08250}"/>
           <w:text/>
         </w:sdtPr>
         <w:sdtContent>
@@ -4108,12 +4108,12 @@
       <w:sdt>
         <w:sdtPr>
           <w:alias w:val="#Nav: /Header/CompanyGiroNo_Lbl"/>
-          <w:tag w:val="#Nav: Standard_Sales_Invoice/1306"/>
+          <w:tag w:val="#Nav: Sample_Purchase_Invoice/5392"/>
           <w:id w:val="-1395651447"/>
           <w:placeholder>
             <w:docPart w:val="C6D430F265AB42D5A18429D7044A0AD9"/>
           </w:placeholder>
-          <w:dataBinding w:prefixMappings="xmlns:ns0='urn:microsoft-dynamics-nav/reports/Standard_Sales_Invoice/1306/'" w:xpath="/ns0:NavWordReportXmlPart[1]/ns0:Header[1]/ns0:CompanyGiroNo_Lbl[1]" w:storeItemID="{AF7A6226-6056-400F-ADDA-E1ADA7C08250}"/>
+          <w:dataBinding w:prefixMappings="xmlns:ns0='urn:microsoft-dynamics-nav/reports/Sample_Purchase_Invoice/5392/'" w:xpath="/ns0:NavWordReportXmlPart[1]/ns0:Header[1]/ns0:CompanyGiroNo_Lbl[1]" w:storeItemID="{AF7A6226-6056-400F-ADDA-E1ADA7C08250}"/>
           <w:text/>
         </w:sdtPr>
         <w:sdtContent>
@@ -4151,12 +4151,12 @@
           <w:sdt>
             <w:sdtPr>
               <w:alias w:val="#Nav: /Header/CompanyBankBranchNo"/>
-              <w:tag w:val="#Nav: Standard_Sales_Invoice/1306"/>
+              <w:tag w:val="#Nav: Sample_Purchase_Invoice/5392"/>
               <w:id w:val="800194651"/>
               <w:placeholder>
                 <w:docPart w:val="405406A4FC564D2182F4A115F0F9E0CF"/>
               </w:placeholder>
-              <w:dataBinding w:prefixMappings="xmlns:ns0='urn:microsoft-dynamics-nav/reports/Standard_Sales_Invoice/1306/'" w:xpath="/ns0:NavWordReportXmlPart[1]/ns0:Header[1]/ns0:CompanyBankBranchNo[1]" w:storeItemID="{AF7A6226-6056-400F-ADDA-E1ADA7C08250}"/>
+              <w:dataBinding w:prefixMappings="xmlns:ns0='urn:microsoft-dynamics-nav/reports/Sample_Purchase_Invoice/5392/'" w:xpath="/ns0:NavWordReportXmlPart[1]/ns0:Header[1]/ns0:CompanyBankBranchNo[1]" w:storeItemID="{AF7A6226-6056-400F-ADDA-E1ADA7C08250}"/>
               <w:text/>
             </w:sdtPr>
             <w:sdtContent>
@@ -4174,12 +4174,12 @@
           <w:sdt>
             <w:sdtPr>
               <w:alias w:val="#Nav: /Header/CompanyBankAccountNo"/>
-              <w:tag w:val="#Nav: Standard_Sales_Invoice/1306"/>
+              <w:tag w:val="#Nav: Sample_Purchase_Invoice/5392"/>
               <w:id w:val="-578668554"/>
               <w:placeholder>
                 <w:docPart w:val="BB7EA51D2D6D4A77A524CEE5744643E8"/>
               </w:placeholder>
-              <w:dataBinding w:prefixMappings="xmlns:ns0='urn:microsoft-dynamics-nav/reports/Standard_Sales_Invoice/1306/'" w:xpath="/ns0:NavWordReportXmlPart[1]/ns0:Header[1]/ns0:CompanyBankAccountNo[1]" w:storeItemID="{AF7A6226-6056-400F-ADDA-E1ADA7C08250}"/>
+              <w:dataBinding w:prefixMappings="xmlns:ns0='urn:microsoft-dynamics-nav/reports/Sample_Purchase_Invoice/5392/'" w:xpath="/ns0:NavWordReportXmlPart[1]/ns0:Header[1]/ns0:CompanyBankAccountNo[1]" w:storeItemID="{AF7A6226-6056-400F-ADDA-E1ADA7C08250}"/>
               <w:text/>
             </w:sdtPr>
             <w:sdtContent>
@@ -4196,12 +4196,12 @@
       <w:sdt>
         <w:sdtPr>
           <w:alias w:val="#Nav: /Header/CompanyIBAN"/>
-          <w:tag w:val="#Nav: Standard_Sales_Invoice/1306"/>
+          <w:tag w:val="#Nav: Sample_Purchase_Invoice/5392"/>
           <w:id w:val="513045610"/>
           <w:placeholder>
             <w:docPart w:val="EFC7A9B9C4594CF8B0D6449E717EF56F"/>
           </w:placeholder>
-          <w:dataBinding w:prefixMappings="xmlns:ns0='urn:microsoft-dynamics-nav/reports/Standard_Sales_Invoice/1306/'" w:xpath="/ns0:NavWordReportXmlPart[1]/ns0:Header[1]/ns0:CompanyIBAN[1]" w:storeItemID="{AF7A6226-6056-400F-ADDA-E1ADA7C08250}"/>
+          <w:dataBinding w:prefixMappings="xmlns:ns0='urn:microsoft-dynamics-nav/reports/Sample_Purchase_Invoice/5392/'" w:xpath="/ns0:NavWordReportXmlPart[1]/ns0:Header[1]/ns0:CompanyIBAN[1]" w:storeItemID="{AF7A6226-6056-400F-ADDA-E1ADA7C08250}"/>
           <w:text/>
         </w:sdtPr>
         <w:sdtContent>
@@ -4229,12 +4229,12 @@
             <w:lang w:val="da-DK"/>
           </w:rPr>
           <w:alias w:val="#Nav: /Header/CompanySWIFT"/>
-          <w:tag w:val="#Nav: Standard_Sales_Invoice/1306"/>
+          <w:tag w:val="#Nav: Sample_Purchase_Invoice/5392"/>
           <w:id w:val="1536079020"/>
           <w:placeholder>
             <w:docPart w:val="A3D56298C27C447A84E225A91C2B10E0"/>
           </w:placeholder>
-          <w:dataBinding w:prefixMappings="xmlns:ns0='urn:microsoft-dynamics-nav/reports/Standard_Sales_Invoice/1306/'" w:xpath="/ns0:NavWordReportXmlPart[1]/ns0:Header[1]/ns0:CompanySWIFT[1]" w:storeItemID="{AF7A6226-6056-400F-ADDA-E1ADA7C08250}"/>
+          <w:dataBinding w:prefixMappings="xmlns:ns0='urn:microsoft-dynamics-nav/reports/Sample_Purchase_Invoice/5392/'" w:xpath="/ns0:NavWordReportXmlPart[1]/ns0:Header[1]/ns0:CompanySWIFT[1]" w:storeItemID="{AF7A6226-6056-400F-ADDA-E1ADA7C08250}"/>
           <w:text/>
         </w:sdtPr>
         <w:sdtContent>
@@ -4259,12 +4259,12 @@
       <w:sdt>
         <w:sdtPr>
           <w:alias w:val="#Nav: /Header/CompanyGiroNo"/>
-          <w:tag w:val="#Nav: Standard_Sales_Invoice/1306"/>
+          <w:tag w:val="#Nav: Sample_Purchase_Invoice/5392"/>
           <w:id w:val="-1971888300"/>
           <w:placeholder>
             <w:docPart w:val="7854EDE10DC34A08B41378DE66AE7F7B"/>
           </w:placeholder>
-          <w:dataBinding w:prefixMappings="xmlns:ns0='urn:microsoft-dynamics-nav/reports/Standard_Sales_Invoice/1306/'" w:xpath="/ns0:NavWordReportXmlPart[1]/ns0:Header[1]/ns0:CompanyGiroNo[1]" w:storeItemID="{AF7A6226-6056-400F-ADDA-E1ADA7C08250}"/>
+          <w:dataBinding w:prefixMappings="xmlns:ns0='urn:microsoft-dynamics-nav/reports/Sample_Purchase_Invoice/5392/'" w:xpath="/ns0:NavWordReportXmlPart[1]/ns0:Header[1]/ns0:CompanyGiroNo[1]" w:storeItemID="{AF7A6226-6056-400F-ADDA-E1ADA7C08250}"/>
           <w:text/>
         </w:sdtPr>
         <w:sdtContent>
@@ -4369,12 +4369,12 @@
                 <w:rStyle w:val="Strong"/>
               </w:rPr>
               <w:alias w:val="#Nav: /Header/DocumentTitle_Lbl"/>
-              <w:tag w:val="#Nav: Standard_Sales_Invoice/1306"/>
+              <w:tag w:val="#Nav: Sample_Purchase_Invoice/5392"/>
               <w:id w:val="1118172250"/>
               <w:placeholder>
                 <w:docPart w:val="85F17D8968A64DA6A4F66CAAC909213D"/>
               </w:placeholder>
-              <w:dataBinding w:prefixMappings="xmlns:ns0='urn:microsoft-dynamics-nav/reports/Standard_Sales_Invoice/1306/'" w:xpath="/ns0:NavWordReportXmlPart[1]/ns0:Header[1]/ns0:DocumentTitle_Lbl[1]" w:storeItemID="{AF7A6226-6056-400F-ADDA-E1ADA7C08250}"/>
+              <w:dataBinding w:prefixMappings="xmlns:ns0='urn:microsoft-dynamics-nav/reports/Sample_Purchase_Invoice/5392/'" w:xpath="/ns0:NavWordReportXmlPart[1]/ns0:Header[1]/ns0:DocumentTitle_Lbl[1]" w:storeItemID="{AF7A6226-6056-400F-ADDA-E1ADA7C08250}"/>
               <w:text/>
             </w:sdtPr>
             <w:sdtContent>
@@ -4399,13 +4399,13 @@
               <w:rPr>
                 <w:rStyle w:val="Strong"/>
               </w:rPr>
-              <w:alias w:val="#Nav: /Header/DocumentNo"/>
-              <w:tag w:val="#Nav: Standard_Sales_Invoice/1306"/>
+              <w:alias w:val="#Nav: /Header/Line/DocumentNo"/>
+              <w:tag w:val="#Nav: Sample_Purchase_Invoice/5392"/>
               <w:id w:val="-1792285139"/>
               <w:placeholder>
                 <w:docPart w:val="85F17D8968A64DA6A4F66CAAC909213D"/>
               </w:placeholder>
-              <w:dataBinding w:prefixMappings="xmlns:ns0='urn:microsoft-dynamics-nav/reports/Standard_Sales_Invoice/1306/'" w:xpath="/ns0:NavWordReportXmlPart[1]/ns0:Header[1]/ns0:DocumentNo[1]" w:storeItemID="{AF7A6226-6056-400F-ADDA-E1ADA7C08250}"/>
+              <w:dataBinding w:prefixMappings="xmlns:ns0='urn:microsoft-dynamics-nav/reports/Sample_Purchase_Invoice/5392/'" w:xpath="/ns0:NavWordReportXmlPart[1]/ns0:Header[1]/ns0:Line[1]/ns0:DocumentNo[1]" w:storeItemID="{AF7A6226-6056-400F-ADDA-E1ADA7C08250}"/>
               <w:text/>
             </w:sdtPr>
             <w:sdtContent>
@@ -4423,12 +4423,12 @@
         <w:sdt>
           <w:sdtPr>
             <w:alias w:val="#Nav: /Header/DocumentDate"/>
-            <w:tag w:val="#Nav: Standard_Sales_Invoice/1306"/>
+            <w:tag w:val="#Nav: Sample_Purchase_Invoice/5392"/>
             <w:id w:val="-1183590736"/>
             <w:placeholder>
               <w:docPart w:val="647FBC123D0D4A4C8824A50443E4DFC1"/>
             </w:placeholder>
-            <w:dataBinding w:prefixMappings="xmlns:ns0='urn:microsoft-dynamics-nav/reports/Standard_Sales_Invoice/1306/'" w:xpath="/ns0:NavWordReportXmlPart[1]/ns0:Header[1]/ns0:DocumentDate[1]" w:storeItemID="{AF7A6226-6056-400F-ADDA-E1ADA7C08250}"/>
+            <w:dataBinding w:prefixMappings="xmlns:ns0='urn:microsoft-dynamics-nav/reports/Sample_Purchase_Invoice/5392/'" w:xpath="/ns0:NavWordReportXmlPart[1]/ns0:Header[1]/ns0:DocumentDate[1]" w:storeItemID="{AF7A6226-6056-400F-ADDA-E1ADA7C08250}"/>
             <w:text/>
           </w:sdtPr>
           <w:sdtContent>
@@ -4454,12 +4454,12 @@
           <w:sdt>
             <w:sdtPr>
               <w:alias w:val="#Nav: /Header/Page_Lbl"/>
-              <w:tag w:val="#Nav: Standard_Sales_Invoice/1306"/>
+              <w:tag w:val="#Nav: Sample_Purchase_Invoice/5392"/>
               <w:id w:val="-1719745130"/>
               <w:placeholder>
                 <w:docPart w:val="85F17D8968A64DA6A4F66CAAC909213D"/>
               </w:placeholder>
-              <w:dataBinding w:prefixMappings="xmlns:ns0='urn:microsoft-dynamics-nav/reports/Standard_Sales_Invoice/1306/'" w:xpath="/ns0:NavWordReportXmlPart[1]/ns0:Header[1]/ns0:Page_Lbl[1]" w:storeItemID="{AF7A6226-6056-400F-ADDA-E1ADA7C08250}"/>
+              <w:dataBinding w:prefixMappings="xmlns:ns0='urn:microsoft-dynamics-nav/reports/Sample_Purchase_Invoice/5392/'" w:xpath="/ns0:NavWordReportXmlPart[1]/ns0:Header[1]/ns0:Page_Lbl[1]" w:storeItemID="{AF7A6226-6056-400F-ADDA-E1ADA7C08250}"/>
               <w:text/>
             </w:sdtPr>
             <w:sdtContent>
@@ -4606,12 +4606,12 @@
           <w:sdt>
             <w:sdtPr>
               <w:alias w:val="#Nav: /Header/DocumentTitle_Lbl"/>
-              <w:tag w:val="#Nav: Standard_Sales_Invoice/1306"/>
+              <w:tag w:val="#Nav: Sample_Purchase_Invoice/5392"/>
               <w:id w:val="-243725382"/>
               <w:placeholder>
                 <w:docPart w:val="4BD5A61B1BCB450480F0D2A5ABE0F40B"/>
               </w:placeholder>
-              <w:dataBinding w:prefixMappings="xmlns:ns0='urn:microsoft-dynamics-nav/reports/Standard_Sales_Invoice/1306/'" w:xpath="/ns0:NavWordReportXmlPart[1]/ns0:Header[1]/ns0:DocumentTitle_Lbl[1]" w:storeItemID="{AF7A6226-6056-400F-ADDA-E1ADA7C08250}"/>
+              <w:dataBinding w:prefixMappings="xmlns:ns0='urn:microsoft-dynamics-nav/reports/Sample_Purchase_Invoice/5392/'" w:xpath="/ns0:NavWordReportXmlPart[1]/ns0:Header[1]/ns0:DocumentTitle_Lbl[1]" w:storeItemID="{AF7A6226-6056-400F-ADDA-E1ADA7C08250}"/>
               <w:text/>
             </w:sdtPr>
             <w:sdtContent>
@@ -4627,13 +4627,13 @@
           </w:r>
           <w:sdt>
             <w:sdtPr>
-              <w:alias w:val="#Nav: /Header/DocumentNo"/>
-              <w:tag w:val="#Nav: Standard_Sales_Invoice/1306"/>
+              <w:alias w:val="#Nav: /Header/Line/DocumentNo"/>
+              <w:tag w:val="#Nav: Sample_Purchase_Invoice/5392"/>
               <w:id w:val="468630016"/>
               <w:placeholder>
                 <w:docPart w:val="4BD5A61B1BCB450480F0D2A5ABE0F40B"/>
               </w:placeholder>
-              <w:dataBinding w:prefixMappings="xmlns:ns0='urn:microsoft-dynamics-nav/reports/Standard_Sales_Invoice/1306/'" w:xpath="/ns0:NavWordReportXmlPart[1]/ns0:Header[1]/ns0:DocumentNo[1]" w:storeItemID="{AF7A6226-6056-400F-ADDA-E1ADA7C08250}"/>
+              <w:dataBinding w:prefixMappings="xmlns:ns0='urn:microsoft-dynamics-nav/reports/Sample_Purchase_Invoice/5392/'" w:xpath="/ns0:NavWordReportXmlPart[1]/ns0:Header[1]/ns0:Line[1]/ns0:DocumentNo[1]" w:storeItemID="{AF7A6226-6056-400F-ADDA-E1ADA7C08250}"/>
               <w:text/>
             </w:sdtPr>
             <w:sdtContent>
@@ -4648,12 +4648,12 @@
         <w:sdt>
           <w:sdtPr>
             <w:alias w:val="#Nav: /Header/DocumentDate"/>
-            <w:tag w:val="#Nav: Standard_Sales_Invoice/1306"/>
+            <w:tag w:val="#Nav: Sample_Purchase_Invoice/5392"/>
             <w:id w:val="-386421384"/>
             <w:placeholder>
               <w:docPart w:val="BC4B939BA08A40B1A8E2349E00F308FC"/>
             </w:placeholder>
-            <w:dataBinding w:prefixMappings="xmlns:ns0='urn:microsoft-dynamics-nav/reports/Standard_Sales_Invoice/1306/'" w:xpath="/ns0:NavWordReportXmlPart[1]/ns0:Header[1]/ns0:DocumentDate[1]" w:storeItemID="{AF7A6226-6056-400F-ADDA-E1ADA7C08250}"/>
+            <w:dataBinding w:prefixMappings="xmlns:ns0='urn:microsoft-dynamics-nav/reports/Sample_Purchase_Invoice/5392/'" w:xpath="/ns0:NavWordReportXmlPart[1]/ns0:Header[1]/ns0:DocumentDate[1]" w:storeItemID="{AF7A6226-6056-400F-ADDA-E1ADA7C08250}"/>
             <w:text/>
           </w:sdtPr>
           <w:sdtContent>
@@ -4679,12 +4679,12 @@
           <w:sdt>
             <w:sdtPr>
               <w:alias w:val="#Nav: /Header/Page_Lbl"/>
-              <w:tag w:val="#Nav: Standard_Sales_Invoice/1306"/>
+              <w:tag w:val="#Nav: Sample_Purchase_Invoice/5392"/>
               <w:id w:val="799797659"/>
               <w:placeholder>
                 <w:docPart w:val="4BD5A61B1BCB450480F0D2A5ABE0F40B"/>
               </w:placeholder>
-              <w:dataBinding w:prefixMappings="xmlns:ns0='urn:microsoft-dynamics-nav/reports/Standard_Sales_Invoice/1306/'" w:xpath="/ns0:NavWordReportXmlPart[1]/ns0:Header[1]/ns0:Page_Lbl[1]" w:storeItemID="{AF7A6226-6056-400F-ADDA-E1ADA7C08250}"/>
+              <w:dataBinding w:prefixMappings="xmlns:ns0='urn:microsoft-dynamics-nav/reports/Sample_Purchase_Invoice/5392/'" w:xpath="/ns0:NavWordReportXmlPart[1]/ns0:Header[1]/ns0:Page_Lbl[1]" w:storeItemID="{AF7A6226-6056-400F-ADDA-E1ADA7C08250}"/>
               <w:text/>
             </w:sdtPr>
             <w:sdtContent>
@@ -4788,9 +4788,9 @@
           <w:sdt>
             <w:sdtPr>
               <w:alias w:val="#Nav: /Header/CompanyPicture"/>
-              <w:tag w:val="#Nav: Standard_Sales_Invoice/1306"/>
+              <w:tag w:val="#Nav: Sample_Purchase_Invoice/5392"/>
               <w:id w:val="795027538"/>
-              <w:dataBinding w:prefixMappings="xmlns:ns0='urn:microsoft-dynamics-nav/reports/Standard_Sales_Invoice/1306/'" w:xpath="/ns0:NavWordReportXmlPart[1]/ns0:Header[1]/ns0:CompanyPicture[1]" w:storeItemID="{AF7A6226-6056-400F-ADDA-E1ADA7C08250}"/>
+              <w:dataBinding w:prefixMappings="xmlns:ns0='urn:microsoft-dynamics-nav/reports/Sample_Purchase_Invoice/5392/'" w:xpath="/ns0:NavWordReportXmlPart[1]/ns0:Header[1]/ns0:CompanyPicture[1]" w:storeItemID="{AF7A6226-6056-400F-ADDA-E1ADA7C08250}"/>
               <w:picture/>
             </w:sdtPr>
             <w:sdtContent>
@@ -8656,9 +8656,13 @@
 </a:theme>
 </file>
 
-<file path=customXml/item1.xml>��< ? x m l   v e r s i o n = " 1 . 0 "   e n c o d i n g = " u t f - 1 6 " ? > +<file path=customXml/item2.xml><?xml version="1.0" encoding="utf-8"?>
+<b:Sources xmlns:b="http://schemas.openxmlformats.org/officeDocument/2006/bibliography" xmlns="http://schemas.openxmlformats.org/officeDocument/2006/bibliography" SelectedStyle="\APASixthEditionOfficeOnline.xsl" StyleName="APA" Version="6"/>
+</file>
+
+<file path=customXml/item3.xml>��< ? x m l   v e r s i o n = " 1 . 0 "   e n c o d i n g = " u t f - 1 6 " ? >   
- < N a v W o r d R e p o r t X m l P a r t   x m l n s = " u r n : m i c r o s o f t - d y n a m i c s - n a v / r e p o r t s / S t a n d a r d _ S a l e s _ I n v o i c e / 1 3 0 6 / " > + < N a v W o r d R e p o r t X m l P a r t   x m l n s = " u r n : m i c r o s o f t - d y n a m i c s - n a v / r e p o r t s / S a m p l e _ P u r c h a s e _ I n v o i c e / 5 3 9 2 / " >   
      < B C R e p o r t I n f o r m a t i o n >   
@@ -8726,633 +8730,43 @@
  
      < H e a d e r >   
-         < B i l l e d T o _ L b l > B i l l e d T o _ L b l < / B i l l e d T o _ L b l > +         < B u y F r o m V e n d o r N o > B u y F r o m V e n d o r N o < / B u y F r o m V e n d o r N o >   
-         < B i l l T o C o n t a c t E m a i l > B i l l T o C o n t a c t E m a i l < / B i l l T o C o n t a c t E m a i l > +         < N o _ > N o _ < / N o _ >   
-         < B i l l T o C o n t a c t E m a i l L b l > B i l l T o C o n t a c t E m a i l L b l < / B i l l T o C o n t a c t E m a i l L b l > +         < P o s t i n g D a t e > P o s t i n g D a t e < / P o s t i n g D a t e >   
-         < B i l l T o C o n t a c t M o b i l e P h o n e N o > B i l l T o C o n t a c t M o b i l e P h o n e N o < / B i l l T o C o n t a c t M o b i l e P h o n e N o > - 
-         < B i l l T o C o n t a c t M o b i l e P h o n e N o L b l > B i l l T o C o n t a c t M o b i l e P h o n e N o L b l < / B i l l T o C o n t a c t M o b i l e P h o n e N o L b l > - 
-         < B i l l T o C o n t a c t P h o n e N o > B i l l T o C o n t a c t P h o n e N o < / B i l l T o C o n t a c t P h o n e N o > - 
-         < B i l l T o C o n t a c t P h o n e N o L b l > B i l l T o C o n t a c t P h o n e N o L b l < / B i l l T o C o n t a c t P h o n e N o L b l > - 
-         < B i l l t o C u s t o m e r N o _ L b l > B i l l t o C u s t o m e r N o _ L b l < / B i l l t o C u s t o m e r N o _ L b l > - 
-         < B i l l t o C u s t u m e r N o > B i l l t o C u s t u m e r N o < / B i l l t o C u s t u m e r N o > - 
-         < C h e c k s P a y a b l e _ L b l > C h e c k s P a y a b l e _ L b l < / C h e c k s P a y a b l e _ L b l > - 
-         < C o m p a n y A d d r e s s 1 > C o m p a n y A d d r e s s 1 < / C o m p a n y A d d r e s s 1 > - 
-         < C o m p a n y A d d r e s s 2 > C o m p a n y A d d r e s s 2 < / C o m p a n y A d d r e s s 2 > - 
-         < C o m p a n y A d d r e s s 3 > C o m p a n y A d d r e s s 3 < / C o m p a n y A d d r e s s 3 > - 
-         < C o m p a n y A d d r e s s 4 > C o m p a n y A d d r e s s 4 < / C o m p a n y A d d r e s s 4 > - 
-         < C o m p a n y A d d r e s s 5 > C o m p a n y A d d r e s s 5 < / C o m p a n y A d d r e s s 5 > - 
-         < C o m p a n y A d d r e s s 6 > C o m p a n y A d d r e s s 6 < / C o m p a n y A d d r e s s 6 > - 
-         < C o m p a n y A d d r e s s 7 > C o m p a n y A d d r e s s 7 < / C o m p a n y A d d r e s s 7 > - 
-         < C o m p a n y A d d r e s s 8 > C o m p a n y A d d r e s s 8 < / C o m p a n y A d d r e s s 8 > - 
-         < C o m p a n y B a n k A c c o u n t N o > C o m p a n y B a n k A c c o u n t N o < / C o m p a n y B a n k A c c o u n t N o > - 
-         < C o m p a n y B a n k A c c o u n t N o _ L b l > C o m p a n y B a n k A c c o u n t N o _ L b l < / C o m p a n y B a n k A c c o u n t N o _ L b l > - 
-         < C o m p a n y B a n k B r a n c h N o > C o m p a n y B a n k B r a n c h N o < / C o m p a n y B a n k B r a n c h N o > - 
-         < C o m p a n y B a n k B r a n c h N o _ L b l > C o m p a n y B a n k B r a n c h N o _ L b l < / C o m p a n y B a n k B r a n c h N o _ L b l > - 
-         < C o m p a n y B a n k N a m e > C o m p a n y B a n k N a m e < / C o m p a n y B a n k N a m e > - 
-         < C o m p a n y B a n k N a m e _ L b l > C o m p a n y B a n k N a m e _ L b l < / C o m p a n y B a n k N a m e _ L b l > - 
-         < C o m p a n y C u s t o m G i r o > C o m p a n y C u s t o m G i r o < / C o m p a n y C u s t o m G i r o > - 
-         < C o m p a n y C u s t o m G i r o _ L b l > C o m p a n y C u s t o m G i r o _ L b l < / C o m p a n y C u s t o m G i r o _ L b l > - 
-         < C o m p a n y E M a i l > C o m p a n y E M a i l < / C o m p a n y E M a i l > - 
-         < C o m p a n y G i r o N o > C o m p a n y G i r o N o < / C o m p a n y G i r o N o > - 
-         < C o m p a n y G i r o N o _ L b l > C o m p a n y G i r o N o _ L b l < / C o m p a n y G i r o N o _ L b l > - 
-         < C o m p a n y H o m e P a g e > C o m p a n y H o m e P a g e < / C o m p a n y H o m e P a g e > - 
-         < C o m p a n y I B A N > C o m p a n y I B A N < / C o m p a n y I B A N > - 
-         < C o m p a n y I B A N _ L b l > C o m p a n y I B A N _ L b l < / C o m p a n y I B A N _ L b l > - 
-         < C o m p a n y L e g a l O f f i c e > C o m p a n y L e g a l O f f i c e < / C o m p a n y L e g a l O f f i c e > - 
-         < C o m p a n y L e g a l O f f i c e _ L b l > C o m p a n y L e g a l O f f i c e _ L b l < / C o m p a n y L e g a l O f f i c e _ L b l > - 
-         < C o m p a n y L e g a l S t a t e m e n t > C o m p a n y L e g a l S t a t e m e n t < / C o m p a n y L e g a l S t a t e m e n t > - 
-         < C o m p a n y L o g o P o s i t i o n > C o m p a n y L o g o P o s i t i o n < / C o m p a n y L o g o P o s i t i o n > - 
-         < C o m p a n y P h o n e N o > C o m p a n y P h o n e N o < / C o m p a n y P h o n e N o > - 
-         < C o m p a n y P h o n e N o _ L b l > C o m p a n y P h o n e N o _ L b l < / C o m p a n y P h o n e N o _ L b l > - 
-         < C o m p a n y P i c t u r e   / > - 
-         < C o m p a n y R e g i s t r a t i o n N u m b e r > C o m p a n y R e g i s t r a t i o n N u m b e r < / C o m p a n y R e g i s t r a t i o n N u m b e r > - 
-         < C o m p a n y R e g i s t r a t i o n N u m b e r _ L b l > C o m p a n y R e g i s t r a t i o n N u m b e r _ L b l < / C o m p a n y R e g i s t r a t i o n N u m b e r _ L b l > - 
-         < C o m p a n y S W I F T > C o m p a n y S W I F T < / C o m p a n y S W I F T > - 
-         < C o m p a n y S W I F T _ L b l > C o m p a n y S W I F T _ L b l < / C o m p a n y S W I F T _ L b l > - 
-         < C o m p a n y V A T R e g i s t r a t i o n N o > C o m p a n y V A T R e g i s t r a t i o n N o < / C o m p a n y V A T R e g i s t r a t i o n N o > - 
-         < C o m p a n y V A T R e g i s t r a t i o n N o _ L b l > C o m p a n y V A T R e g i s t r a t i o n N o _ L b l < / C o m p a n y V A T R e g i s t r a t i o n N o _ L b l > - 
-         < C o m p a n y V A T R e g N o > C o m p a n y V A T R e g N o < / C o m p a n y V A T R e g N o > - 
-         < C o m p a n y V A T R e g N o _ L b l > C o m p a n y V A T R e g N o _ L b l < / C o m p a n y V A T R e g N o _ L b l > - 
-         < C o n t a c t _ L b l > C o n t a c t _ L b l < / C o n t a c t _ L b l > - 
-         < C o p y _ L b l > C o p y _ L b l < / C o p y _ L b l > - 
-         < C u s t o m e r A d d r e s s 1 > C u s t o m e r A d d r e s s 1 < / C u s t o m e r A d d r e s s 1 > - 
-         < C u s t o m e r A d d r e s s 2 > C u s t o m e r A d d r e s s 2 < / C u s t o m e r A d d r e s s 2 > - 
-         < C u s t o m e r A d d r e s s 3 > C u s t o m e r A d d r e s s 3 < / C u s t o m e r A d d r e s s 3 > - 
-         < C u s t o m e r A d d r e s s 4 > C u s t o m e r A d d r e s s 4 < / C u s t o m e r A d d r e s s 4 > - 
-         < C u s t o m e r A d d r e s s 5 > C u s t o m e r A d d r e s s 5 < / C u s t o m e r A d d r e s s 5 > - 
-         < C u s t o m e r A d d r e s s 6 > C u s t o m e r A d d r e s s 6 < / C u s t o m e r A d d r e s s 6 > - 
-         < C u s t o m e r A d d r e s s 7 > C u s t o m e r A d d r e s s 7 < / C u s t o m e r A d d r e s s 7 > - 
-         < C u s t o m e r A d d r e s s 8 > C u s t o m e r A d d r e s s 8 < / C u s t o m e r A d d r e s s 8 > - 
-         < C u s t o m e r P O N u m b e r > C u s t o m e r P O N u m b e r < / C u s t o m e r P O N u m b e r > - 
-         < C u s t o m e r P O N u m b e r _ L b l > C u s t o m e r P O N u m b e r _ L b l < / C u s t o m e r P O N u m b e r _ L b l > - 
-         < C u s t o m e r P o s t a l B a r C o d e > C u s t o m e r P o s t a l B a r C o d e < / C u s t o m e r P o s t a l B a r C o d e > - 
-         < D i s p l a y A d d i t i o n a l F e e N o t e > D i s p l a y A d d i t i o n a l F e e N o t e < / D i s p l a y A d d i t i o n a l F e e N o t e > - 
-         < D i s p l a y A s s e m b l y L i n e s > D i s p l a y A s s e m b l y L i n e s < / D i s p l a y A s s e m b l y L i n e s > - 
-         < D o c u m e n t D a t e > D o c u m e n t D a t e < / D o c u m e n t D a t e > - 
-         < D o c u m e n t D a t e _ L b l > D o c u m e n t D a t e _ L b l < / D o c u m e n t D a t e _ L b l > - 
-         < D o c u m e n t N o > D o c u m e n t N o < / D o c u m e n t N o > - 
-         < D o c u m e n t N o _ L b l > D o c u m e n t N o _ L b l < / D o c u m e n t N o _ L b l > - 
-         < D o c u m e n t T i t l e _ L b l > D o c u m e n t T i t l e _ L b l < / D o c u m e n t T i t l e _ L b l > - 
-         < D u e D a t e > D u e D a t e < / D u e D a t e > - 
-         < D u e D a t e _ L b l > D u e D a t e _ L b l < / D u e D a t e _ L b l > - 
-         < E M a i l _ H e a d e r _ L b l > E M a i l _ H e a d e r _ L b l < / E M a i l _ H e a d e r _ L b l > - 
-         < E x c h a n g e R a t e A s T e x t > E x c h a n g e R a t e A s T e x t < / E x c h a n g e R a t e A s T e x t > - 
-         < E x t e r n a l D o c u m e n t N o > E x t e r n a l D o c u m e n t N o < / E x t e r n a l D o c u m e n t N o > - 
-         < E x t e r n a l D o c u m e n t N o _ L b l > E x t e r n a l D o c u m e n t N o _ L b l < / E x t e r n a l D o c u m e n t N o _ L b l > - 
-         < F r o m _ L b l > F r o m _ L b l < / F r o m _ L b l > - 
-         < G l o b a l L o c a t i o n N u m b e r > G l o b a l L o c a t i o n N u m b e r < / G l o b a l L o c a t i o n N u m b e r > - 
-         < G l o b a l L o c a t i o n N u m b e r _ L b l > G l o b a l L o c a t i o n N u m b e r _ L b l < / G l o b a l L o c a t i o n N u m b e r _ L b l > - 
-         < H o m e P a g e _ L b l > H o m e P a g e _ L b l < / H o m e P a g e _ L b l > - 
-         < I n v o i c e D i s c o u n t A m o u n t _ L b l > I n v o i c e D i s c o u n t A m o u n t _ L b l < / I n v o i c e D i s c o u n t A m o u n t _ L b l > - 
-         < I n v o i c e D i s c o u n t B a s e A m o u n t _ L b l > I n v o i c e D i s c o u n t B a s e A m o u n t _ L b l < / I n v o i c e D i s c o u n t B a s e A m o u n t _ L b l > - 
-         < L e g a l E n t i t y T y p e > L e g a l E n t i t y T y p e < / L e g a l E n t i t y T y p e > - 
-         < L e g a l E n t i t y T y p e _ L b l > L e g a l E n t i t y T y p e _ L b l < / L e g a l E n t i t y T y p e _ L b l > - 
-         < L i n e A m o u n t A f t e r I n v o i c e D i s c o u n t _ L b l > L i n e A m o u n t A f t e r I n v o i c e D i s c o u n t _ L b l < / L i n e A m o u n t A f t e r I n v o i c e D i s c o u n t _ L b l > - 
-         < L o c a l C u r r e n c y _ L b l > L o c a l C u r r e n c y _ L b l < / L o c a l C u r r e n c y _ L b l > - 
-         < O r d e r D a t e > O r d e r D a t e < / O r d e r D a t e > - 
-         < O r d e r D a t e _ L b l > O r d e r D a t e _ L b l < / O r d e r D a t e _ L b l > - 
-         < O r d e r N o > O r d e r N o < / O r d e r N o > - 
-         < O r d e r N o _ L b l > O r d e r N o _ L b l < / O r d e r N o _ L b l > - 
-         < P a c k a g e T r a c k i n g N o > P a c k a g e T r a c k i n g N o < / P a c k a g e T r a c k i n g N o > - 
-         < P a c k a g e T r a c k i n g N o _ L b l > P a c k a g e T r a c k i n g N o _ L b l < / P a c k a g e T r a c k i n g N o _ L b l > - 
-         < P a g e _ L b l > P a g e _ L b l < / P a g e _ L b l > - 
-         < P a y m e n t I n s t r u c t i o n s _ T x t > P a y m e n t I n s t r u c t i o n s _ T x t < / P a y m e n t I n s t r u c t i o n s _ T x t > - 
-         < P a y m e n t M e t h o d D e s c r i p t i o n > P a y m e n t M e t h o d D e s c r i p t i o n < / P a y m e n t M e t h o d D e s c r i p t i o n > - 
-         < P a y m e n t M e t h o d D e s c r i p t i o n _ L b l > P a y m e n t M e t h o d D e s c r i p t i o n _ L b l < / P a y m e n t M e t h o d D e s c r i p t i o n _ L b l > - 
-         < P a y m e n t R e f e r e n c e > P a y m e n t R e f e r e n c e < / P a y m e n t R e f e r e n c e > - 
-         < P a y m e n t R e f e r e n c e _ L b l > P a y m e n t R e f e r e n c e _ L b l < / P a y m e n t R e f e r e n c e _ L b l > - 
-         < P a y m e n t T e r m s D e s c r i p t i o n > P a y m e n t T e r m s D e s c r i p t i o n < / P a y m e n t T e r m s D e s c r i p t i o n > - 
-         < P a y m e n t T e r m s D e s c r i p t i o n _ L b l > P a y m e n t T e r m s D e s c r i p t i o n _ L b l < / P a y m e n t T e r m s D e s c r i p t i o n _ L b l > - 
-         < P r i c e s I n c l u d i n g V A T > P r i c e s I n c l u d i n g V A T < / P r i c e s I n c l u d i n g V A T > - 
-         < P r i c e s I n c l u d i n g V A T Y e s N o > P r i c e s I n c l u d i n g V A T Y e s N o < / P r i c e s I n c l u d i n g V A T Y e s N o > - 
-         < P r i c e s I n c l u d i n g V A T _ L b l > P r i c e s I n c l u d i n g V A T _ L b l < / P r i c e s I n c l u d i n g V A T _ L b l > - 
-         < Q R _ C o d e _ I m a g e > Q R _ C o d e _ I m a g e < / Q R _ C o d e _ I m a g e > - 
-         < Q R _ C o d e _ I m a g e _ L b l > Q R _ C o d e _ I m a g e _ L b l < / Q R _ C o d e _ I m a g e _ L b l > - 
-         < Q u e s t i o n s _ L b l > Q u e s t i o n s _ L b l < / Q u e s t i o n s _ L b l > - 
-         < R e m a i n i n g A m o u n t > R e m a i n i n g A m o u n t < / R e m a i n i n g A m o u n t > - 
-         < R e m a i n i n g A m o u n t T e x t > R e m a i n i n g A m o u n t T e x t < / R e m a i n i n g A m o u n t T e x t > - 
-         < S a l e s I n v o i c e L i n e D i s c o u n t _ L b l > S a l e s I n v o i c e L i n e D i s c o u n t _ L b l < / S a l e s I n v o i c e L i n e D i s c o u n t _ L b l > - 
-         < S a l e s P e r s o n B l a n k _ L b l > S a l e s P e r s o n B l a n k _ L b l < / S a l e s P e r s o n B l a n k _ L b l > - 
-         < S a l e s P e r s o n N a m e > S a l e s P e r s o n N a m e < / S a l e s P e r s o n N a m e > - 
-         < S a l e s P e r s o n _ L b l > S a l e s P e r s o n _ L b l < / S a l e s P e r s o n _ L b l > - 
-         < S e l l T o C o n t a c t E m a i l > S e l l T o C o n t a c t E m a i l < / S e l l T o C o n t a c t E m a i l > - 
-         < S e l l T o C o n t a c t E m a i l L b l > S e l l T o C o n t a c t E m a i l L b l < / S e l l T o C o n t a c t E m a i l L b l > - 
-         < S e l l T o C o n t a c t M o b i l e P h o n e N o > S e l l T o C o n t a c t M o b i l e P h o n e N o < / S e l l T o C o n t a c t M o b i l e P h o n e N o > - 
-         < S e l l T o C o n t a c t M o b i l e P h o n e N o L b l > S e l l T o C o n t a c t M o b i l e P h o n e N o L b l < / S e l l T o C o n t a c t M o b i l e P h o n e N o L b l > - 
-         < S e l l T o C o n t a c t P h o n e N o > S e l l T o C o n t a c t P h o n e N o < / S e l l T o C o n t a c t P h o n e N o > - 
-         < S e l l T o C o n t a c t P h o n e N o L b l > S e l l T o C o n t a c t P h o n e N o L b l < / S e l l T o C o n t a c t P h o n e N o L b l > - 
-         < S e l l t o C u s t o m e r N o > S e l l t o C u s t o m e r N o < / S e l l t o C u s t o m e r N o > - 
-         < S e l l t o C u s t o m e r N o _ L b l > S e l l t o C u s t o m e r N o _ L b l < / S e l l t o C u s t o m e r N o _ L b l > - 
-         < S e l l T o F a x N o > S e l l T o F a x N o < / S e l l T o F a x N o > - 
-         < S e l l T o P h o n e N o > S e l l T o P h o n e N o < / S e l l T o P h o n e N o > - 
-         < S h i p m e n t D a t e > S h i p m e n t D a t e < / S h i p m e n t D a t e > - 
-         < S h i p m e n t D a t e _ L b l > S h i p m e n t D a t e _ L b l < / S h i p m e n t D a t e _ L b l > - 
-         < S h i p m e n t M e t h o d D e s c r i p t i o n > S h i p m e n t M e t h o d D e s c r i p t i o n < / S h i p m e n t M e t h o d D e s c r i p t i o n > - 
-         < S h i p m e n t M e t h o d D e s c r i p t i o n _ L b l > S h i p m e n t M e t h o d D e s c r i p t i o n _ L b l < / S h i p m e n t M e t h o d D e s c r i p t i o n _ L b l > - 
-         < S h i p m e n t _ L b l > S h i p m e n t _ L b l < / S h i p m e n t _ L b l > - 
-         < S h i p p i n g A g e n t C o d e > S h i p p i n g A g e n t C o d e < / S h i p p i n g A g e n t C o d e > - 
-         < S h i p p i n g A g e n t C o d e _ L b l > S h i p p i n g A g e n t C o d e _ L b l < / S h i p p i n g A g e n t C o d e _ L b l > - 
-         < S h i p T o A d d r e s s 1 > S h i p T o A d d r e s s 1 < / S h i p T o A d d r e s s 1 > - 
-         < S h i p T o A d d r e s s 2 > S h i p T o A d d r e s s 2 < / S h i p T o A d d r e s s 2 > - 
-         < S h i p T o A d d r e s s 3 > S h i p T o A d d r e s s 3 < / S h i p T o A d d r e s s 3 > - 
-         < S h i p T o A d d r e s s 4 > S h i p T o A d d r e s s 4 < / S h i p T o A d d r e s s 4 > - 
-         < S h i p T o A d d r e s s 5 > S h i p T o A d d r e s s 5 < / S h i p T o A d d r e s s 5 > - 
-         < S h i p T o A d d r e s s 6 > S h i p T o A d d r e s s 6 < / S h i p T o A d d r e s s 6 > - 
-         < S h i p T o A d d r e s s 7 > S h i p T o A d d r e s s 7 < / S h i p T o A d d r e s s 7 > - 
-         < S h i p T o A d d r e s s 8 > S h i p T o A d d r e s s 8 < / S h i p T o A d d r e s s 8 > - 
-         < S h i p T o A d d r e s s _ L b l > S h i p T o A d d r e s s _ L b l < / S h i p T o A d d r e s s _ L b l > - 
-         < S h i p T o P h o n e N o > S h i p T o P h o n e N o < / S h i p T o P h o n e N o > - 
-         < S h o w S h i p p i n g A d d r e s s > S h o w S h i p p i n g A d d r e s s < / S h o w S h i p p i n g A d d r e s s > - 
-         < S h o w W o r k D e s c r i p t i o n > S h o w W o r k D e s c r i p t i o n < / S h o w W o r k D e s c r i p t i o n > - 
-         < S u b t o t a l _ L b l > S u b t o t a l _ L b l < / S u b t o t a l _ L b l > - 
-         < T h a n k s _ L b l > T h a n k s _ L b l < / T h a n k s _ L b l > - 
-         < T o t a l _ L b l > T o t a l _ L b l < / T o t a l _ L b l > - 
-         < V A T A m o u n t S p e c i f i c a t i o n _ L b l > V A T A m o u n t S p e c i f i c a t i o n _ L b l < / V A T A m o u n t S p e c i f i c a t i o n _ L b l > - 
-         < V A T A m o u n t _ L b l > V A T A m o u n t _ L b l < / V A T A m o u n t _ L b l > - 
-         < V A T B a s e _ L b l > V A T B a s e _ L b l < / V A T B a s e _ L b l > - 
-         < V A T C l a u s e s _ L b l > V A T C l a u s e s _ L b l < / V A T C l a u s e s _ L b l > - 
-         < V A T C l a u s e _ L b l > V A T C l a u s e _ L b l < / V A T C l a u s e _ L b l > - 
-         < V A T I d e n t i f i e r _ L b l > V A T I d e n t i f i e r _ L b l < / V A T I d e n t i f i e r _ L b l > - 
-         < V A T P e r c e n t a g e _ L b l > V A T P e r c e n t a g e _ L b l < / V A T P e r c e n t a g e _ L b l > - 
-         < V A T R e g i s t r a t i o n N o > V A T R e g i s t r a t i o n N o < / V A T R e g i s t r a t i o n N o > - 
-         < V A T R e g i s t r a t i o n N o _ L b l > V A T R e g i s t r a t i o n N o _ L b l < / V A T R e g i s t r a t i o n N o _ L b l > - 
-         < Y o u r D o c u m e n t T i t l e _ L b l > Y o u r D o c u m e n t T i t l e _ L b l < / Y o u r D o c u m e n t T i t l e _ L b l > - 
-         < Y o u r R e f e r e n c e _ H e a d e r > Y o u r R e f e r e n c e _ H e a d e r < / Y o u r R e f e r e n c e _ H e a d e r > - 
-         < Y o u r R e f e r e n c e _ H e a d e r _ L b l > Y o u r R e f e r e n c e _ H e a d e r _ L b l < / Y o u r R e f e r e n c e _ H e a d e r _ L b l > +         < V e n d o r I n v o i c e N o > V e n d o r I n v o i c e N o < / V e n d o r I n v o i c e N o >   
          < L i n e >   
-             < A m o u n t E x c l u d i n g V A T _ L i n e > A m o u n t E x c l u d i n g V A T _ L i n e < / A m o u n t E x c l u d i n g V A T _ L i n e > +             < D e f e r r a l C o d e > D e f e r r a l C o d e < / D e f e r r a l C o d e >   
-             < A m o u n t E x c l u d i n g V A T _ L i n e _ L b l > A m o u n t E x c l u d i n g V A T _ L i n e _ L b l < / A m o u n t E x c l u d i n g V A T _ L i n e _ L b l > +             < D e s c r i p t i o n > D e s c r i p t i o n < / D e s c r i p t i o n >   
-             < A m o u n t I n c l u d i n g V A T _ L i n e > A m o u n t I n c l u d i n g V A T _ L i n e < / A m o u n t I n c l u d i n g V A T _ L i n e > +             < D i r e c t U n i t C o s t > D i r e c t U n i t C o s t < / D i r e c t U n i t C o s t >   
-             < A m o u n t I n c l u d i n g V A T _ L i n e _ L b l > A m o u n t I n c l u d i n g V A T _ L i n e _ L b l < / A m o u n t I n c l u d i n g V A T _ L i n e _ L b l > +             < D o c u m e n t N o > D o c u m e n t N o < / D o c u m e n t N o >   
-             < D e s c r i p t i o n _ L i n e > D e s c r i p t i o n _ L i n e < / D e s c r i p t i o n _ L i n e > +             < L i n e A m o u n t > L i n e A m o u n t < / L i n e A m o u n t >   
-             < D e s c r i p t i o n _ L i n e _ L b l > D e s c r i p t i o n _ L i n e _ L b l < / D e s c r i p t i o n _ L i n e _ L b l > +             < L i n e N o > L i n e N o < / L i n e N o >   
-             < I t e m N o _ L i n e > I t e m N o _ L i n e < / I t e m N o _ L i n e > +             < L i n e N o _ > L i n e N o _ < / L i n e N o _ >   
-             < I t e m N o _ L i n e _ L b l > I t e m N o _ L i n e _ L b l < / I t e m N o _ L i n e _ L b l > +             < Q u a n t i t y > Q u a n t i t y < / Q u a n t i t y >   
-             < I t e m R e f e r e n c e N o _ L i n e > I t e m R e f e r e n c e N o _ L i n e < / I t e m R e f e r e n c e N o _ L i n e > +             < T a x G r o u p C o d e > T a x G r o u p C o d e < / T a x G r o u p C o d e >   
-             < I t e m R e f e r e n c e N o _ L i n e _ L b l > I t e m R e f e r e n c e N o _ L i n e _ L b l < / I t e m R e f e r e n c e N o _ L i n e _ L b l > +             < T y p e > T y p e < / T y p e >   
-             < J o b N o > J o b N o < / J o b N o > - 
-             < J o b N o _ L b l > J o b N o _ L b l < / J o b N o _ L b l > - 
-             < J o b T a s k D e s c r i p t i o n > J o b T a s k D e s c r i p t i o n < / J o b T a s k D e s c r i p t i o n > - 
-             < J o b T a s k D e s c _ L b l > J o b T a s k D e s c _ L b l < / J o b T a s k D e s c _ L b l > - 
-             < J o b T a s k N o > J o b T a s k N o < / J o b T a s k N o > - 
-             < J o b T a s k N o _ L b l > J o b T a s k N o _ L b l < / J o b T a s k N o _ L b l > - 
-             < L i n e A m o u n t _ L b l > L i n e A m o u n t _ L b l < / L i n e A m o u n t _ L b l > - 
-             < L i n e A m o u n t _ L i n e > L i n e A m o u n t _ L i n e < / L i n e A m o u n t _ L i n e > - 
-             < L i n e A m o u n t _ L i n e _ L b l > L i n e A m o u n t _ L i n e _ L b l < / L i n e A m o u n t _ L i n e _ L b l > - 
-             < L i n e D i s c o u n t P e r c e n t T e x t _ L i n e > L i n e D i s c o u n t P e r c e n t T e x t _ L i n e < / L i n e D i s c o u n t P e r c e n t T e x t _ L i n e > - 
-             < L i n e D i s c o u n t P e r c e n t _ L i n e > L i n e D i s c o u n t P e r c e n t _ L i n e < / L i n e D i s c o u n t P e r c e n t _ L i n e > - 
-             < L i n e N o _ L i n e > L i n e N o _ L i n e < / L i n e N o _ L i n e > - 
-             < P r i c e P e r _ L b l > P r i c e P e r _ L b l < / P r i c e P e r _ L b l > - 
-             < P r i c e _ L b l > P r i c e _ L b l < / P r i c e _ L b l > - 
-             < Q t y _ L b l > Q t y _ L b l < / Q t y _ L b l > - 
-             < Q u a n t i t y _ L i n e > Q u a n t i t y _ L i n e < / Q u a n t i t y _ L i n e > - 
-             < Q u a n t i t y _ L i n e _ L b l > Q u a n t i t y _ L i n e _ L b l < / Q u a n t i t y _ L i n e _ L b l > - 
-             < Q u a n t i t y _ L i n e _ L b l 2 > Q u a n t i t y _ L i n e _ L b l 2 < / Q u a n t i t y _ L i n e _ L b l 2 > - 
-             < S h i p m e n t D a t e _ L i n e > S h i p m e n t D a t e _ L i n e < / S h i p m e n t D a t e _ L i n e > - 
-             < S h i p m e n t D a t e _ L i n e _ L b l > S h i p m e n t D a t e _ L i n e _ L b l < / S h i p m e n t D a t e _ L i n e _ L b l > - 
-             < T r a n s H e a d e r A m o u n t > T r a n s H e a d e r A m o u n t < / T r a n s H e a d e r A m o u n t > - 
-             < T y p e _ L i n e > T y p e _ L i n e < / T y p e _ L i n e > - 
-             < U n i t O f M e a s u r e > U n i t O f M e a s u r e < / U n i t O f M e a s u r e > - 
-             < U n i t O f M e a s u r e _ L b l > U n i t O f M e a s u r e _ L b l < / U n i t O f M e a s u r e _ L b l > - 
-             < U n i t P r i c e > U n i t P r i c e < / U n i t P r i c e > - 
-             < U n i t P r i c e _ L b l > U n i t P r i c e _ L b l < / U n i t P r i c e _ L b l > - 
-             < U n i t P r i c e _ L b l 2 > U n i t P r i c e _ L b l 2 < / U n i t P r i c e _ L b l 2 > - 
-             < U n i t _ L b l > U n i t _ L b l < / U n i t _ L b l > - 
-             < V A T I d e n t i f i e r _ L i n e > V A T I d e n t i f i e r _ L i n e < / V A T I d e n t i f i e r _ L i n e > - 
-             < V A T I d e n t i f i e r _ L i n e _ L b l > V A T I d e n t i f i e r _ L i n e _ L b l < / V A T I d e n t i f i e r _ L i n e _ L b l > - 
-             < V A T P c t _ L i n e > V A T P c t _ L i n e < / V A T P c t _ L i n e > - 
-             < V A T P c t _ L i n e _ L b l > V A T P c t _ L i n e _ L b l < / V A T P c t _ L i n e _ L b l > - 
-             < S h i p m e n t L i n e > - 
-                 < D o c u m e n t N o _ S h i p m e n t L i n e > D o c u m e n t N o _ S h i p m e n t L i n e < / D o c u m e n t N o _ S h i p m e n t L i n e > - 
-                 < P o s t i n g D a t e _ S h i p m e n t L i n e > P o s t i n g D a t e _ S h i p m e n t L i n e < / P o s t i n g D a t e _ S h i p m e n t L i n e > - 
-                 < P o s t i n g D a t e _ S h i p m e n t L i n e _ L b l > P o s t i n g D a t e _ S h i p m e n t L i n e _ L b l < / P o s t i n g D a t e _ S h i p m e n t L i n e _ L b l > - 
-                 < Q u a n t i t y _ S h i p m e n t L i n e > Q u a n t i t y _ S h i p m e n t L i n e < / Q u a n t i t y _ S h i p m e n t L i n e > - 
-                 < Q u a n t i t y _ S h i p m e n t L i n e _ L b l > Q u a n t i t y _ S h i p m e n t L i n e _ L b l < / Q u a n t i t y _ S h i p m e n t L i n e _ L b l > - 
-             < / S h i p m e n t L i n e > - 
-             < A s s e m b l y L i n e > - 
-                 < D e s c r i p t i o n _ A s s e m b l y L i n e > D e s c r i p t i o n _ A s s e m b l y L i n e < / D e s c r i p t i o n _ A s s e m b l y L i n e > - 
-                 < L i n e N o _ A s s e m b l y L i n e > L i n e N o _ A s s e m b l y L i n e < / L i n e N o _ A s s e m b l y L i n e > - 
-                 < Q u a n t i t y _ A s s e m b l y L i n e > Q u a n t i t y _ A s s e m b l y L i n e < / Q u a n t i t y _ A s s e m b l y L i n e > - 
-                 < U n i t O f M e a s u r e _ A s s e m b l y L i n e > U n i t O f M e a s u r e _ A s s e m b l y L i n e < / U n i t O f M e a s u r e _ A s s e m b l y L i n e > - 
-                 < V a r i a n t C o d e _ A s s e m b l y L i n e > V a r i a n t C o d e _ A s s e m b l y L i n e < / V a r i a n t C o d e _ A s s e m b l y L i n e > - 
-             < / A s s e m b l y L i n e > +             < U n i t O f M e a s u r e C o d e > U n i t O f M e a s u r e C o d e < / U n i t O f M e a s u r e C o d e >   
          < / L i n e > - 
-         < W o r k D e s c r i p t i o n L i n e s > - 
-             < W o r k D e s c r i p t i o n L i n e > W o r k D e s c r i p t i o n L i n e < / W o r k D e s c r i p t i o n L i n e > - 
-             < W o r k D e s c r i p t i o n L i n e N u m b e r > W o r k D e s c r i p t i o n L i n e N u m b e r < / W o r k D e s c r i p t i o n L i n e N u m b e r > - 
-         < / W o r k D e s c r i p t i o n L i n e s > - 
-         < V A T A m o u n t L i n e > - 
-             < I n v o i c e D i s c o u n t A m o u n t _ V A T A m o u n t L i n e > I n v o i c e D i s c o u n t A m o u n t _ V A T A m o u n t L i n e < / I n v o i c e D i s c o u n t A m o u n t _ V A T A m o u n t L i n e > - 
-             < I n v o i c e D i s c o u n t A m o u n t _ V A T A m o u n t L i n e _ L b l > I n v o i c e D i s c o u n t A m o u n t _ V A T A m o u n t L i n e _ L b l < / I n v o i c e D i s c o u n t A m o u n t _ V A T A m o u n t L i n e _ L b l > - 
-             < I n v o i c e D i s c o u n t B a s e A m o u n t _ V A T A m o u n t L i n e > I n v o i c e D i s c o u n t B a s e A m o u n t _ V A T A m o u n t L i n e < / I n v o i c e D i s c o u n t B a s e A m o u n t _ V A T A m o u n t L i n e > - 
-             < I n v o i c e D i s c o u n t B a s e A m o u n t _ V A T A m o u n t L i n e _ L b l > I n v o i c e D i s c o u n t B a s e A m o u n t _ V A T A m o u n t L i n e _ L b l < / I n v o i c e D i s c o u n t B a s e A m o u n t _ V A T A m o u n t L i n e _ L b l > - 
-             < L i n e A m o u n t _ V a t A m o u n t L i n e > L i n e A m o u n t _ V a t A m o u n t L i n e < / L i n e A m o u n t _ V a t A m o u n t L i n e > - 
-             < L i n e A m o u n t _ V a t A m o u n t L i n e _ L b l > L i n e A m o u n t _ V a t A m o u n t L i n e _ L b l < / L i n e A m o u n t _ V a t A m o u n t L i n e _ L b l > - 
-             < N o O f V A T I d e n t i f i e r s > N o O f V A T I d e n t i f i e r s < / N o O f V A T I d e n t i f i e r s > - 
-             < V A T A m o u n t L C Y _ V A T A m o u n t L i n e > V A T A m o u n t L C Y _ V A T A m o u n t L i n e < / V A T A m o u n t L C Y _ V A T A m o u n t L i n e > - 
-             < V A T A m o u n t L C Y _ V A T A m o u n t L i n e _ L b l > V A T A m o u n t L C Y _ V A T A m o u n t L i n e _ L b l < / V A T A m o u n t L C Y _ V A T A m o u n t L i n e _ L b l > - 
-             < V A T A m o u n t _ V a t A m o u n t L i n e > V A T A m o u n t _ V a t A m o u n t L i n e < / V A T A m o u n t _ V a t A m o u n t L i n e > - 
-             < V A T A m o u n t _ V a t A m o u n t L i n e _ L b l > V A T A m o u n t _ V a t A m o u n t L i n e _ L b l < / V A T A m o u n t _ V a t A m o u n t L i n e _ L b l > - 
-             < V A T B a s e L C Y _ V A T A m o u n t L i n e > V A T B a s e L C Y _ V A T A m o u n t L i n e < / V A T B a s e L C Y _ V A T A m o u n t L i n e > - 
-             < V A T B a s e L C Y _ V A T A m o u n t L i n e _ L b l > V A T B a s e L C Y _ V A T A m o u n t L i n e _ L b l < / V A T B a s e L C Y _ V A T A m o u n t L i n e _ L b l > - 
-             < V A T B a s e _ V a t A m o u n t L i n e > V A T B a s e _ V a t A m o u n t L i n e < / V A T B a s e _ V a t A m o u n t L i n e > - 
-             < V A T B a s e _ V a t A m o u n t L i n e _ L b l > V A T B a s e _ V a t A m o u n t L i n e _ L b l < / V A T B a s e _ V a t A m o u n t L i n e _ L b l > - 
-             < V A T I d e n t i f i e r _ V a t A m o u n t L i n e > V A T I d e n t i f i e r _ V a t A m o u n t L i n e < / V A T I d e n t i f i e r _ V a t A m o u n t L i n e > - 
-             < V A T I d e n t i f i e r _ V a t A m o u n t L i n e _ L b l > V A T I d e n t i f i e r _ V a t A m o u n t L i n e _ L b l < / V A T I d e n t i f i e r _ V a t A m o u n t L i n e _ L b l > - 
-             < V A T P c t _ V a t A m o u n t L i n e > V A T P c t _ V a t A m o u n t L i n e < / V A T P c t _ V a t A m o u n t L i n e > - 
-             < V A T P c t _ V a t A m o u n t L i n e _ L b l > V A T P c t _ V a t A m o u n t L i n e _ L b l < / V A T P c t _ V a t A m o u n t L i n e _ L b l > - 
-         < / V A T A m o u n t L i n e > - 
-         < V A T C l a u s e L i n e > - 
-             < C o d e _ V A T C l a u s e L i n e > C o d e _ V A T C l a u s e L i n e < / C o d e _ V A T C l a u s e L i n e > - 
-             < C o d e _ V A T C l a u s e L i n e _ L b l > C o d e _ V A T C l a u s e L i n e _ L b l < / C o d e _ V A T C l a u s e L i n e _ L b l > - 
-             < D e s c r i p t i o n 2 _ V A T C l a u s e L i n e > D e s c r i p t i o n 2 _ V A T C l a u s e L i n e < / D e s c r i p t i o n 2 _ V A T C l a u s e L i n e > - 
-             < D e s c r i p t i o n _ V A T C l a u s e L i n e > D e s c r i p t i o n _ V A T C l a u s e L i n e < / D e s c r i p t i o n _ V A T C l a u s e L i n e > - 
-             < N o O f V A T C l a u s e s > N o O f V A T C l a u s e s < / N o O f V A T C l a u s e s > - 
-             < V A T A m o u n t _ V A T C l a u s e L i n e > V A T A m o u n t _ V A T C l a u s e L i n e < / V A T A m o u n t _ V A T C l a u s e L i n e > - 
-             < V A T I d e n t i f i e r _ V A T C l a u s e L i n e > V A T I d e n t i f i e r _ V A T C l a u s e L i n e < / V A T I d e n t i f i e r _ V A T C l a u s e L i n e > - 
-         < / V A T C l a u s e L i n e > - 
-         < R e p o r t T o t a l s L i n e > - 
-             < A m o u n t F o r m a t t e d _ R e p o r t T o t a l s L i n e > A m o u n t F o r m a t t e d _ R e p o r t T o t a l s L i n e < / A m o u n t F o r m a t t e d _ R e p o r t T o t a l s L i n e > - 
-             < A m o u n t _ R e p o r t T o t a l s L i n e > A m o u n t _ R e p o r t T o t a l s L i n e < / A m o u n t _ R e p o r t T o t a l s L i n e > - 
-             < D e s c r i p t i o n _ R e p o r t T o t a l s L i n e > D e s c r i p t i o n _ R e p o r t T o t a l s L i n e < / D e s c r i p t i o n _ R e p o r t T o t a l s L i n e > - 
-             < F o n t B o l d _ R e p o r t T o t a l s L i n e > F o n t B o l d _ R e p o r t T o t a l s L i n e < / F o n t B o l d _ R e p o r t T o t a l s L i n e > - 
-             < F o n t U n d e r l i n e _ R e p o r t T o t a l s L i n e > F o n t U n d e r l i n e _ R e p o r t T o t a l s L i n e < / F o n t U n d e r l i n e _ R e p o r t T o t a l s L i n e > - 
-         < / R e p o r t T o t a l s L i n e > - 
-         < U S R e p o r t T o t a l s L i n e > - 
-             < A m o u n t F o r m a t t e d _ U S R e p o r t T o t a l s L i n e > A m o u n t F o r m a t t e d _ U S R e p o r t T o t a l s L i n e < / A m o u n t F o r m a t t e d _ U S R e p o r t T o t a l s L i n e > - 
-             < A m o u n t _ U S R e p o r t T o t a l s L i n e > A m o u n t _ U S R e p o r t T o t a l s L i n e < / A m o u n t _ U S R e p o r t T o t a l s L i n e > - 
-             < D e s c r i p t i o n _ U S R e p o r t T o t a l s L i n e > D e s c r i p t i o n _ U S R e p o r t T o t a l s L i n e < / D e s c r i p t i o n _ U S R e p o r t T o t a l s L i n e > - 
-             < F o n t B o l d _ U S R e p o r t T o t a l s L i n e > F o n t B o l d _ U S R e p o r t T o t a l s L i n e < / F o n t B o l d _ U S R e p o r t T o t a l s L i n e > - 
-             < F o n t U n d e r l i n e _ U S R e p o r t T o t a l s L i n e > F o n t U n d e r l i n e _ U S R e p o r t T o t a l s L i n e < / F o n t U n d e r l i n e _ U S R e p o r t T o t a l s L i n e > - 
-         < / U S R e p o r t T o t a l s L i n e > - 
-         < L i n e F e e > - 
-             < L i n e F e e C a p t i o n T e x t > L i n e F e e C a p t i o n T e x t < / L i n e F e e C a p t i o n T e x t > - 
-         < / L i n e F e e > - 
-         < P a y m e n t R e p o r t i n g A r g u m e n t > - 
-             < P a y m e n t S e r v i c e L o g o   / > - 
-             < P a y m e n t S e r v i c e L o g o _ U r l > P a y m e n t S e r v i c e L o g o _ U r l < / P a y m e n t S e r v i c e L o g o _ U r l > - 
-             < P a y m e n t S e r v i c e L o g o _ U r l T e x t > P a y m e n t S e r v i c e L o g o _ U r l T e x t < / P a y m e n t S e r v i c e L o g o _ U r l T e x t > - 
-             < P a y m e n t S e r v i c e T e x t _ U r l > P a y m e n t S e r v i c e T e x t _ U r l < / P a y m e n t S e r v i c e T e x t _ U r l > - 
-             < P a y m e n t S e r v i c e T e x t _ U r l T e x t > P a y m e n t S e r v i c e T e x t _ U r l T e x t < / P a y m e n t S e r v i c e T e x t _ U r l T e x t > - 
-         < / P a y m e n t R e p o r t i n g A r g u m e n t > - 
-         < L e f t H e a d e r > - 
-             < L e f t H e a d e r N a m e > L e f t H e a d e r N a m e < / L e f t H e a d e r N a m e > - 
-             < L e f t H e a d e r V a l u e > L e f t H e a d e r V a l u e < / L e f t H e a d e r V a l u e > - 
-         < / L e f t H e a d e r > - 
-         < R i g h t H e a d e r > - 
-             < R i g h t H e a d e r N a m e > R i g h t H e a d e r N a m e < / R i g h t H e a d e r N a m e > - 
-             < R i g h t H e a d e r V a l u e > R i g h t H e a d e r V a l u e < / R i g h t H e a d e r V a l u e > - 
-         < / R i g h t H e a d e r > - 
-         < L e t t e r T e x t > - 
-             < B o d y T e x t > B o d y T e x t < / B o d y T e x t > - 
-             < C l o s i n g T e x t > C l o s i n g T e x t < / C l o s i n g T e x t > - 
-             < G r e e t i n g T e x t > G r e e t i n g T e x t < / G r e e t i n g T e x t > - 
-             < P m t D i s c T e x t > P m t D i s c T e x t < / P m t D i s c T e x t > - 
-         < / L e t t e r T e x t > - 
-         < T o t a l s > - 
-             < A m o u n t E x e m p t F r o m S a l e s T a x > A m o u n t E x e m p t F r o m S a l e s T a x < / A m o u n t E x e m p t F r o m S a l e s T a x > - 
-             < A m o u n t E x e m p t F r o m S a l e s T a x L b l > A m o u n t E x e m p t F r o m S a l e s T a x L b l < / A m o u n t E x e m p t F r o m S a l e s T a x L b l > - 
-             < A m o u n t S u b j e c t T o S a l e s T a x > A m o u n t S u b j e c t T o S a l e s T a x < / A m o u n t S u b j e c t T o S a l e s T a x > - 
-             < A m o u n t S u b j e c t T o S a l e s T a x L b l > A m o u n t S u b j e c t T o S a l e s T a x L b l < / A m o u n t S u b j e c t T o S a l e s T a x L b l > - 
-             < C u r r e n c y C o d e > C u r r e n c y C o d e < / C u r r e n c y C o d e > - 
-             < C u r r e n c y S y m b o l > C u r r e n c y S y m b o l < / C u r r e n c y S y m b o l > - 
-             < T o t a l A m o u n t E x c l I n c l V A T > T o t a l A m o u n t E x c l I n c l V A T < / T o t a l A m o u n t E x c l I n c l V A T > - 
-             < T o t a l A m o u n t E x c l I n c l V A T T e x t > T o t a l A m o u n t E x c l I n c l V A T T e x t < / T o t a l A m o u n t E x c l I n c l V A T T e x t > - 
-             < T o t a l A m o u n t I n c l u d i n g V A T > T o t a l A m o u n t I n c l u d i n g V A T < / T o t a l A m o u n t I n c l u d i n g V A T > - 
-             < T o t a l E x c l u d i n g V A T T e x t > T o t a l E x c l u d i n g V A T T e x t < / T o t a l E x c l u d i n g V A T T e x t > - 
-             < T o t a l I n c l u d i n g V A T T e x t > T o t a l I n c l u d i n g V A T T e x t < / T o t a l I n c l u d i n g V A T T e x t > - 
-             < T o t a l I n v o i c e D i s c o u n t A m o u n t > T o t a l I n v o i c e D i s c o u n t A m o u n t < / T o t a l I n v o i c e D i s c o u n t A m o u n t > - 
-             < T o t a l N e t A m o u n t > T o t a l N e t A m o u n t < / T o t a l N e t A m o u n t > - 
-             < T o t a l P a y m e n t D i s c o u n t O n V A T > T o t a l P a y m e n t D i s c o u n t O n V A T < / T o t a l P a y m e n t D i s c o u n t O n V A T > - 
-             < T o t a l S u b T o t a l > T o t a l S u b T o t a l < / T o t a l S u b T o t a l > - 
-             < T o t a l S u b T o t a l M i n u s I n v o i c e D i s c o u n t > T o t a l S u b T o t a l M i n u s I n v o i c e D i s c o u n t < / T o t a l S u b T o t a l M i n u s I n v o i c e D i s c o u n t > - 
-             < T o t a l T e x t > T o t a l T e x t < / T o t a l T e x t > - 
-             < T o t a l V A T A m o u n t > T o t a l V A T A m o u n t < / T o t a l V A T A m o u n t > - 
-             < T o t a l V A T A m o u n t L C Y > T o t a l V A T A m o u n t L C Y < / T o t a l V A T A m o u n t L C Y > - 
-             < T o t a l V A T A m o u n t T e x t > T o t a l V A T A m o u n t T e x t < / T o t a l V A T A m o u n t T e x t > - 
-             < T o t a l V A T B a s e L C Y > T o t a l V A T B a s e L C Y < / T o t a l V A T B a s e L C Y > - 
-         < / T o t a l s >   
      < / H e a d e r >   
  < / N a v W o r d R e p o r t X m l P a r t > 
-</file>
-
-<file path=customXml/item2.xml><?xml version="1.0" encoding="utf-8"?>
-<b:Sources xmlns:b="http://schemas.openxmlformats.org/officeDocument/2006/bibliography" xmlns="http://schemas.openxmlformats.org/officeDocument/2006/bibliography" SelectedStyle="\APASixthEditionOfficeOnline.xsl" StyleName="APA" Version="6"/>
-</file>
-
-<file path=customXml/itemProps1.xml><?xml version="1.0" encoding="utf-8"?>
-<ds:datastoreItem xmlns:ds="http://schemas.openxmlformats.org/officeDocument/2006/customXml" ds:itemID="{AF7A6226-6056-400F-ADDA-E1ADA7C08250}">
-  <ds:schemaRefs>
-    <ds:schemaRef ds:uri="urn:microsoft-dynamics-nav/reports/Standard_Sales_Invoice/1306/"/>
-  </ds:schemaRefs>
-</ds:datastoreItem>
 </file>
 
 <file path=customXml/itemProps2.xml><?xml version="1.0" encoding="utf-8"?>

</xml_diff>